<commit_message>
Add .c file path
</commit_message>
<xml_diff>
--- a/Chap_03-Tech/03.099-Desktop/_log/mbsSdk/mbsSdk-components-list.docx
+++ b/Chap_03-Tech/03.099-Desktop/_log/mbsSdk/mbsSdk-components-list.docx
@@ -15,15 +15,49 @@
           <w:b/>
         </w:rPr>
       </w:pPr>
-      <w:r>
-        <w:rPr>
-          <w:b/>
-        </w:rPr>
-        <w:t>Application</w:t>
-      </w:r>
-    </w:p>
-    <w:p>
-      <w:bookmarkStart w:id="0" w:name="_GoBack"/>
+      <w:proofErr w:type="spellStart"/>
+      <w:r>
+        <w:rPr>
+          <w:rFonts w:hint="eastAsia"/>
+          <w:b/>
+        </w:rPr>
+        <w:t>mbs</w:t>
+      </w:r>
+      <w:r>
+        <w:rPr>
+          <w:b/>
+        </w:rPr>
+        <w:t>Sdk</w:t>
+      </w:r>
+      <w:proofErr w:type="spellEnd"/>
+      <w:r>
+        <w:rPr>
+          <w:b/>
+        </w:rPr>
+        <w:t>/</w:t>
+      </w:r>
+      <w:proofErr w:type="spellStart"/>
+      <w:r>
+        <w:rPr>
+          <w:b/>
+        </w:rPr>
+        <w:t>componets</w:t>
+      </w:r>
+      <w:proofErr w:type="spellEnd"/>
+      <w:r>
+        <w:rPr>
+          <w:b/>
+        </w:rPr>
+        <w:t xml:space="preserve"> </w:t>
+      </w:r>
+      <w:r>
+        <w:rPr>
+          <w:b/>
+        </w:rPr>
+        <w:t>:</w:t>
+      </w:r>
+    </w:p>
+    <w:p>
       <w:r>
         <w:rPr>
           <w:noProof/>
@@ -95,12 +129,11 @@
           </mc:Choice>
           <mc:Fallback>
             <w:pict>
-              <v:rect w14:anchorId="74845C3A" id="Rectangle 6" o:spid="_x0000_s1026" style="position:absolute;margin-left:17.25pt;margin-top:44.85pt;width:167.55pt;height:287.55pt;z-index:251659264;visibility:visible;mso-wrap-style:square;mso-height-percent:0;mso-wrap-distance-left:9pt;mso-wrap-distance-top:0;mso-wrap-distance-right:9pt;mso-wrap-distance-bottom:0;mso-position-horizontal:absolute;mso-position-horizontal-relative:text;mso-position-vertical:absolute;mso-position-vertical-relative:text;mso-height-percent:0;mso-height-relative:margin;v-text-anchor:middle" o:gfxdata="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" filled="f" strokecolor="red" strokeweight="2pt"/>
+              <v:rect w14:anchorId="2FD987E6" id="Rectangle 6" o:spid="_x0000_s1026" style="position:absolute;margin-left:17.25pt;margin-top:44.85pt;width:167.55pt;height:287.55pt;z-index:251659264;visibility:visible;mso-wrap-style:square;mso-height-percent:0;mso-wrap-distance-left:9pt;mso-wrap-distance-top:0;mso-wrap-distance-right:9pt;mso-wrap-distance-bottom:0;mso-position-horizontal:absolute;mso-position-horizontal-relative:text;mso-position-vertical:absolute;mso-position-vertical-relative:text;mso-height-percent:0;mso-height-relative:margin;v-text-anchor:middle" o:gfxdata="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" filled="f" strokecolor="red" strokeweight="2pt"/>
             </w:pict>
           </mc:Fallback>
         </mc:AlternateContent>
       </w:r>
-      <w:bookmarkEnd w:id="0"/>
       <w:r>
         <w:t xml:space="preserve">   </w:t>
       </w:r>
@@ -171,11 +204,46 @@
           <w:b/>
         </w:rPr>
       </w:pPr>
+      <w:proofErr w:type="spellStart"/>
       <w:r>
         <w:rPr>
           <w:rFonts w:hint="eastAsia"/>
           <w:b/>
         </w:rPr>
+        <w:t>mbs</w:t>
+      </w:r>
+      <w:r>
+        <w:rPr>
+          <w:b/>
+        </w:rPr>
+        <w:t>Sdk</w:t>
+      </w:r>
+      <w:proofErr w:type="spellEnd"/>
+      <w:r>
+        <w:rPr>
+          <w:b/>
+        </w:rPr>
+        <w:t>/</w:t>
+      </w:r>
+      <w:proofErr w:type="spellStart"/>
+      <w:r>
+        <w:rPr>
+          <w:b/>
+        </w:rPr>
+        <w:t>componets</w:t>
+      </w:r>
+      <w:proofErr w:type="spellEnd"/>
+      <w:r>
+        <w:rPr>
+          <w:b/>
+        </w:rPr>
+        <w:t>/</w:t>
+      </w:r>
+      <w:r>
+        <w:rPr>
+          <w:rFonts w:hint="eastAsia"/>
+          <w:b/>
+        </w:rPr>
         <w:t>C</w:t>
       </w:r>
       <w:r>
@@ -183,6 +251,12 @@
           <w:b/>
         </w:rPr>
         <w:t>ommon</w:t>
+      </w:r>
+      <w:r>
+        <w:rPr>
+          <w:b/>
+        </w:rPr>
+        <w:t xml:space="preserve"> :</w:t>
       </w:r>
     </w:p>
     <w:p>
@@ -240,6 +314,16 @@
     <w:p>
       <w:pPr>
         <w:pStyle w:val="ListParagraph"/>
+        <w:spacing w:before="240" w:after="120" w:line="360" w:lineRule="auto"/>
+        <w:ind w:left="360"/>
+        <w:rPr>
+          <w:b/>
+        </w:rPr>
+      </w:pPr>
+    </w:p>
+    <w:p>
+      <w:pPr>
+        <w:pStyle w:val="ListParagraph"/>
         <w:numPr>
           <w:ilvl w:val="0"/>
           <w:numId w:val="9"/>
@@ -256,12 +340,24 @@
         </w:rPr>
         <w:t>/</w:t>
       </w:r>
+      <w:r>
+        <w:rPr>
+          <w:b/>
+        </w:rPr>
+        <w:t xml:space="preserve"> </w:t>
+      </w:r>
+      <w:r>
+        <w:rPr>
+          <w:b/>
+        </w:rPr>
+        <w:t>base/</w:t>
+      </w:r>
       <w:proofErr w:type="spellStart"/>
       <w:r>
         <w:rPr>
           <w:b/>
         </w:rPr>
-        <w:t>eventDispatcher</w:t>
+        <w:t>inc</w:t>
       </w:r>
       <w:proofErr w:type="spellEnd"/>
       <w:r>
@@ -275,23 +371,112 @@
         <w:rPr>
           <w:b/>
         </w:rPr>
-        <w:t>src</w:t>
+        <w:t>mbsCompilerAttrs.h</w:t>
       </w:r>
       <w:proofErr w:type="spellEnd"/>
-      <w:r>
-        <w:rPr>
-          <w:b/>
-        </w:rPr>
-        <w:t>/</w:t>
-      </w:r>
-      <w:proofErr w:type="spellStart"/>
-      <w:r>
-        <w:rPr>
-          <w:b/>
-        </w:rPr>
-        <w:t>eventDispatcher.c</w:t>
-      </w:r>
-      <w:proofErr w:type="spellEnd"/>
+    </w:p>
+    <w:p>
+      <w:pPr>
+        <w:pStyle w:val="ListParagraph"/>
+        <w:spacing w:before="240" w:after="120" w:line="240" w:lineRule="auto"/>
+        <w:ind w:left="360"/>
+        <w:outlineLvl w:val="1"/>
+        <w:rPr>
+          <w:b/>
+        </w:rPr>
+      </w:pPr>
+      <w:r>
+        <w:rPr>
+          <w:rFonts w:ascii="Consolas" w:hAnsi="Consolas" w:cs="Consolas" w:hint="eastAsia"/>
+          <w:b/>
+          <w:bCs/>
+          <w:color w:val="7F0055"/>
+          <w:szCs w:val="20"/>
+          <w:highlight w:val="lightGray"/>
+          <w:lang w:val="en-US"/>
+        </w:rPr>
+        <w:t>--</w:t>
+      </w:r>
+      <w:r>
+        <w:rPr>
+          <w:rFonts w:ascii="Consolas" w:hAnsi="Consolas" w:cs="Consolas"/>
+          <w:b/>
+          <w:bCs/>
+          <w:color w:val="7F0055"/>
+          <w:szCs w:val="20"/>
+          <w:highlight w:val="lightGray"/>
+          <w:lang w:val="en-US"/>
+        </w:rPr>
+        <w:t xml:space="preserve"> </w:t>
+      </w:r>
+      <w:r>
+        <w:rPr>
+          <w:rFonts w:ascii="Consolas" w:hAnsi="Consolas" w:cs="Consolas"/>
+          <w:b/>
+          <w:bCs/>
+          <w:color w:val="7F0055"/>
+          <w:szCs w:val="20"/>
+          <w:highlight w:val="lightGray"/>
+          <w:lang w:val="en-US"/>
+        </w:rPr>
+        <w:t>define</w:t>
+      </w:r>
+      <w:r>
+        <w:rPr>
+          <w:rFonts w:ascii="Consolas" w:hAnsi="Consolas" w:cs="Consolas"/>
+          <w:color w:val="000000"/>
+          <w:szCs w:val="20"/>
+          <w:highlight w:val="lightGray"/>
+          <w:lang w:val="en-US"/>
+        </w:rPr>
+        <w:t xml:space="preserve"> MBS_ATTR_PACKED </w:t>
+      </w:r>
+      <w:r>
+        <w:rPr>
+          <w:rFonts w:ascii="Consolas" w:hAnsi="Consolas" w:cs="Consolas"/>
+          <w:b/>
+          <w:bCs/>
+          <w:color w:val="7F0055"/>
+          <w:szCs w:val="20"/>
+          <w:highlight w:val="lightGray"/>
+          <w:lang w:val="en-US"/>
+        </w:rPr>
+        <w:t>__attribute_</w:t>
+      </w:r>
+      <w:proofErr w:type="gramStart"/>
+      <w:r>
+        <w:rPr>
+          <w:rFonts w:ascii="Consolas" w:hAnsi="Consolas" w:cs="Consolas"/>
+          <w:b/>
+          <w:bCs/>
+          <w:color w:val="7F0055"/>
+          <w:szCs w:val="20"/>
+          <w:highlight w:val="lightGray"/>
+          <w:lang w:val="en-US"/>
+        </w:rPr>
+        <w:t>_</w:t>
+      </w:r>
+      <w:r>
+        <w:rPr>
+          <w:rFonts w:ascii="Consolas" w:hAnsi="Consolas" w:cs="Consolas"/>
+          <w:color w:val="000000"/>
+          <w:szCs w:val="20"/>
+          <w:highlight w:val="lightGray"/>
+          <w:lang w:val="en-US"/>
+        </w:rPr>
+        <w:t>(</w:t>
+      </w:r>
+      <w:proofErr w:type="gramEnd"/>
+      <w:r>
+        <w:rPr>
+          <w:rFonts w:ascii="Consolas" w:hAnsi="Consolas" w:cs="Consolas"/>
+          <w:color w:val="000000"/>
+          <w:szCs w:val="20"/>
+          <w:highlight w:val="lightGray"/>
+          <w:lang w:val="en-US"/>
+        </w:rPr>
+        <w:t>(packed))</w:t>
+      </w:r>
     </w:p>
     <w:p>
       <w:pPr>
@@ -302,16 +487,77 @@
           <w:b/>
         </w:rPr>
       </w:pPr>
-      <w:r>
-        <w:rPr>
+    </w:p>
+    <w:p>
+      <w:pPr>
+        <w:pStyle w:val="ListParagraph"/>
+        <w:numPr>
+          <w:ilvl w:val="0"/>
+          <w:numId w:val="9"/>
+        </w:numPr>
+        <w:spacing w:before="240" w:after="120" w:line="240" w:lineRule="auto"/>
+        <w:outlineLvl w:val="1"/>
+        <w:rPr>
+          <w:b/>
+        </w:rPr>
+      </w:pPr>
+      <w:r>
+        <w:rPr>
+          <w:b/>
+        </w:rPr>
+        <w:t>/</w:t>
+      </w:r>
+      <w:r>
+        <w:rPr>
+          <w:b/>
+        </w:rPr>
+        <w:t>buffer/</w:t>
+      </w:r>
+      <w:proofErr w:type="spellStart"/>
+      <w:r>
+        <w:rPr>
+          <w:b/>
+        </w:rPr>
+        <w:t>src</w:t>
+      </w:r>
+      <w:proofErr w:type="spellEnd"/>
+      <w:r>
+        <w:rPr>
+          <w:b/>
+        </w:rPr>
+        <w:t>/</w:t>
+      </w:r>
+      <w:proofErr w:type="spellStart"/>
+      <w:r>
+        <w:rPr>
+          <w:b/>
+        </w:rPr>
+        <w:t>mbsBuffer.c</w:t>
+      </w:r>
+      <w:proofErr w:type="spellEnd"/>
+    </w:p>
+    <w:p>
+      <w:pPr>
+        <w:pStyle w:val="ListParagraph"/>
+        <w:spacing w:before="240" w:after="120" w:line="360" w:lineRule="auto"/>
+        <w:ind w:left="360"/>
+        <w:rPr>
+          <w:b/>
           <w:noProof/>
           <w:lang w:val="en-US"/>
         </w:rPr>
+      </w:pPr>
+      <w:r>
+        <w:rPr>
+          <w:b/>
+          <w:noProof/>
+          <w:lang w:val="en-US"/>
+        </w:rPr>
         <w:drawing>
-          <wp:inline distT="0" distB="0" distL="0" distR="0" wp14:anchorId="1F7A4B36" wp14:editId="7BDBFC13">
-            <wp:extent cx="2611022" cy="885092"/>
-            <wp:effectExtent l="0" t="0" r="0" b="0"/>
-            <wp:docPr id="13" name="Picture 13"/>
+          <wp:inline distT="0" distB="0" distL="0" distR="0" wp14:anchorId="6B761630" wp14:editId="45700B79">
+            <wp:extent cx="2411633" cy="1201615"/>
+            <wp:effectExtent l="0" t="0" r="8255" b="0"/>
+            <wp:docPr id="11" name="Picture 11"/>
             <wp:cNvGraphicFramePr>
               <a:graphicFrameLocks xmlns:a="http://schemas.openxmlformats.org/drawingml/2006/main" noChangeAspect="1"/>
             </wp:cNvGraphicFramePr>
@@ -331,7 +577,7 @@
                   <pic:spPr>
                     <a:xfrm>
                       <a:off x="0" y="0"/>
-                      <a:ext cx="2675288" cy="906877"/>
+                      <a:ext cx="2426684" cy="1209114"/>
                     </a:xfrm>
                     <a:prstGeom prst="rect">
                       <a:avLst/>
@@ -351,70 +597,79 @@
         <w:ind w:left="360"/>
         <w:rPr>
           <w:b/>
-        </w:rPr>
-      </w:pPr>
-    </w:p>
-    <w:p>
-      <w:pPr>
-        <w:pStyle w:val="ListParagraph"/>
-        <w:numPr>
-          <w:ilvl w:val="0"/>
-          <w:numId w:val="9"/>
-        </w:numPr>
-        <w:spacing w:before="240" w:after="120" w:line="240" w:lineRule="auto"/>
-        <w:outlineLvl w:val="1"/>
-        <w:rPr>
-          <w:b/>
-        </w:rPr>
-      </w:pPr>
-      <w:r>
-        <w:rPr>
-          <w:b/>
-        </w:rPr>
-        <w:t>/error/</w:t>
-      </w:r>
-      <w:proofErr w:type="spellStart"/>
-      <w:r>
-        <w:rPr>
-          <w:b/>
-        </w:rPr>
-        <w:t>src</w:t>
-      </w:r>
-      <w:proofErr w:type="spellEnd"/>
-      <w:r>
-        <w:rPr>
-          <w:b/>
-        </w:rPr>
-        <w:t>/</w:t>
-      </w:r>
-      <w:proofErr w:type="spellStart"/>
-      <w:r>
-        <w:rPr>
-          <w:b/>
-        </w:rPr>
-        <w:t>mbsError.c</w:t>
-      </w:r>
-      <w:proofErr w:type="spellEnd"/>
+          <w:noProof/>
+          <w:lang w:val="en-US"/>
+        </w:rPr>
+      </w:pPr>
     </w:p>
     <w:p>
       <w:pPr>
         <w:pStyle w:val="ListParagraph"/>
         <w:spacing w:before="240" w:after="120" w:line="240" w:lineRule="auto"/>
         <w:ind w:left="360"/>
-        <w:rPr>
-          <w:b/>
-        </w:rPr>
-      </w:pPr>
-      <w:r>
-        <w:rPr>
+        <w:outlineLvl w:val="1"/>
+        <w:rPr>
+          <w:b/>
+        </w:rPr>
+      </w:pPr>
+      <w:r>
+        <w:rPr>
+          <w:rFonts w:hint="eastAsia"/>
+          <w:b/>
+        </w:rPr>
+        <w:t>--</w:t>
+      </w:r>
+      <w:r>
+        <w:rPr>
+          <w:b/>
+        </w:rPr>
+        <w:t>buffer/</w:t>
+      </w:r>
+      <w:proofErr w:type="spellStart"/>
+      <w:r>
+        <w:rPr>
+          <w:b/>
+        </w:rPr>
+        <w:t>src</w:t>
+      </w:r>
+      <w:proofErr w:type="spellEnd"/>
+      <w:r>
+        <w:rPr>
+          <w:b/>
+        </w:rPr>
+        <w:t>/</w:t>
+      </w:r>
+      <w:proofErr w:type="spellStart"/>
+      <w:r>
+        <w:rPr>
+          <w:b/>
+        </w:rPr>
+        <w:t>mbsBufferDynamic.c</w:t>
+      </w:r>
+      <w:proofErr w:type="spellEnd"/>
+    </w:p>
+    <w:p>
+      <w:pPr>
+        <w:pStyle w:val="ListParagraph"/>
+        <w:spacing w:before="240" w:after="120" w:line="360" w:lineRule="auto"/>
+        <w:ind w:left="360"/>
+        <w:rPr>
+          <w:b/>
           <w:noProof/>
           <w:lang w:val="en-US"/>
         </w:rPr>
+      </w:pPr>
+      <w:r>
+        <w:rPr>
+          <w:b/>
+          <w:noProof/>
+          <w:lang w:val="en-US"/>
+        </w:rPr>
         <w:drawing>
-          <wp:inline distT="0" distB="0" distL="0" distR="0" wp14:anchorId="76DFB7CE" wp14:editId="4367EECF">
-            <wp:extent cx="2314344" cy="4360984"/>
-            <wp:effectExtent l="0" t="0" r="0" b="1905"/>
-            <wp:docPr id="14" name="Picture 14"/>
+          <wp:inline distT="0" distB="0" distL="0" distR="0" wp14:anchorId="71888568" wp14:editId="5981E0FC">
+            <wp:extent cx="2473787" cy="1260231"/>
+            <wp:effectExtent l="0" t="0" r="3175" b="0"/>
+            <wp:docPr id="15" name="Picture 15"/>
             <wp:cNvGraphicFramePr>
               <a:graphicFrameLocks xmlns:a="http://schemas.openxmlformats.org/drawingml/2006/main" noChangeAspect="1"/>
             </wp:cNvGraphicFramePr>
@@ -434,7 +689,7 @@
                   <pic:spPr>
                     <a:xfrm>
                       <a:off x="0" y="0"/>
-                      <a:ext cx="2318571" cy="4368949"/>
+                      <a:ext cx="2493678" cy="1270364"/>
                     </a:xfrm>
                     <a:prstGeom prst="rect">
                       <a:avLst/>
@@ -450,10 +705,24 @@
     <w:p>
       <w:pPr>
         <w:pStyle w:val="ListParagraph"/>
-        <w:spacing w:before="240" w:after="120" w:line="240" w:lineRule="auto"/>
+        <w:spacing w:before="240" w:after="120" w:line="360" w:lineRule="auto"/>
         <w:ind w:left="360"/>
         <w:rPr>
           <w:b/>
+          <w:noProof/>
+          <w:lang w:val="en-US"/>
+        </w:rPr>
+      </w:pPr>
+    </w:p>
+    <w:p>
+      <w:pPr>
+        <w:pStyle w:val="ListParagraph"/>
+        <w:spacing w:before="240" w:after="120" w:line="360" w:lineRule="auto"/>
+        <w:ind w:left="360"/>
+        <w:rPr>
+          <w:b/>
+          <w:noProof/>
+          <w:lang w:val="en-US"/>
         </w:rPr>
       </w:pPr>
     </w:p>
@@ -474,6 +743,20 @@
         <w:rPr>
           <w:b/>
         </w:rPr>
+        <w:t>/error/</w:t>
+      </w:r>
+      <w:proofErr w:type="spellStart"/>
+      <w:r>
+        <w:rPr>
+          <w:b/>
+        </w:rPr>
+        <w:t>src</w:t>
+      </w:r>
+      <w:proofErr w:type="spellEnd"/>
+      <w:r>
+        <w:rPr>
+          <w:b/>
+        </w:rPr>
         <w:t>/</w:t>
       </w:r>
       <w:proofErr w:type="spellStart"/>
@@ -481,58 +764,32 @@
         <w:rPr>
           <w:b/>
         </w:rPr>
-        <w:t>systemControl</w:t>
+        <w:t>mbsAssert.c</w:t>
       </w:r>
       <w:proofErr w:type="spellEnd"/>
-      <w:r>
-        <w:rPr>
-          <w:b/>
-        </w:rPr>
-        <w:t>/</w:t>
-      </w:r>
-      <w:proofErr w:type="spellStart"/>
-      <w:r>
-        <w:rPr>
-          <w:b/>
-        </w:rPr>
-        <w:t>src</w:t>
-      </w:r>
-      <w:proofErr w:type="spellEnd"/>
-      <w:r>
-        <w:rPr>
-          <w:b/>
-        </w:rPr>
-        <w:t>/</w:t>
-      </w:r>
-      <w:proofErr w:type="spellStart"/>
-      <w:r>
-        <w:rPr>
-          <w:b/>
-        </w:rPr>
-        <w:t>systemControl.c</w:t>
-      </w:r>
-      <w:proofErr w:type="spellEnd"/>
     </w:p>
     <w:p>
       <w:pPr>
         <w:pStyle w:val="ListParagraph"/>
-        <w:spacing w:before="240" w:after="120" w:line="240" w:lineRule="auto"/>
+        <w:spacing w:before="240" w:after="120" w:line="360" w:lineRule="auto"/>
         <w:ind w:left="360"/>
         <w:rPr>
           <w:b/>
-        </w:rPr>
-      </w:pPr>
-      <w:r>
-        <w:rPr>
           <w:noProof/>
           <w:lang w:val="en-US"/>
         </w:rPr>
-        <w:lastRenderedPageBreak/>
+      </w:pPr>
+      <w:r>
+        <w:rPr>
+          <w:b/>
+          <w:noProof/>
+          <w:lang w:val="en-US"/>
+        </w:rPr>
         <w:drawing>
-          <wp:inline distT="0" distB="0" distL="0" distR="0" wp14:anchorId="694CC362" wp14:editId="782BCD40">
-            <wp:extent cx="2581275" cy="4200525"/>
-            <wp:effectExtent l="0" t="0" r="9525" b="9525"/>
-            <wp:docPr id="16" name="Picture 16"/>
+          <wp:inline distT="0" distB="0" distL="0" distR="0" wp14:anchorId="4C7CCD0F" wp14:editId="549DDA13">
+            <wp:extent cx="2649254" cy="1101969"/>
+            <wp:effectExtent l="0" t="0" r="0" b="3175"/>
+            <wp:docPr id="20" name="Picture 20"/>
             <wp:cNvGraphicFramePr>
               <a:graphicFrameLocks xmlns:a="http://schemas.openxmlformats.org/drawingml/2006/main" noChangeAspect="1"/>
             </wp:cNvGraphicFramePr>
@@ -552,7 +809,7 @@
                   <pic:spPr>
                     <a:xfrm>
                       <a:off x="0" y="0"/>
-                      <a:ext cx="2581275" cy="4200525"/>
+                      <a:ext cx="2666072" cy="1108965"/>
                     </a:xfrm>
                     <a:prstGeom prst="rect">
                       <a:avLst/>
@@ -570,26 +827,46 @@
         <w:pStyle w:val="ListParagraph"/>
         <w:spacing w:before="240" w:after="120" w:line="240" w:lineRule="auto"/>
         <w:ind w:left="360"/>
-        <w:rPr>
-          <w:b/>
-        </w:rPr>
-      </w:pPr>
+        <w:outlineLvl w:val="1"/>
+        <w:rPr>
+          <w:b/>
+        </w:rPr>
+      </w:pPr>
+      <w:r>
+        <w:rPr>
+          <w:rFonts w:hint="eastAsia"/>
+          <w:b/>
+        </w:rPr>
+        <w:t>--</w:t>
+      </w:r>
+      <w:r>
+        <w:rPr>
+          <w:b/>
+        </w:rPr>
+        <w:t>/error/</w:t>
+      </w:r>
       <w:proofErr w:type="spellStart"/>
-      <w:proofErr w:type="gramStart"/>
-      <w:r>
-        <w:rPr>
-          <w:b/>
-        </w:rPr>
-        <w:t>mbsMain</w:t>
+      <w:r>
+        <w:rPr>
+          <w:b/>
+        </w:rPr>
+        <w:t>src</w:t>
       </w:r>
       <w:proofErr w:type="spellEnd"/>
       <w:r>
         <w:rPr>
           <w:b/>
         </w:rPr>
-        <w:t>()</w:t>
-      </w:r>
-      <w:proofErr w:type="gramEnd"/>
+        <w:t>/</w:t>
+      </w:r>
+      <w:proofErr w:type="spellStart"/>
+      <w:r>
+        <w:rPr>
+          <w:b/>
+        </w:rPr>
+        <w:t>mbsError.c</w:t>
+      </w:r>
+      <w:proofErr w:type="spellEnd"/>
     </w:p>
     <w:p>
       <w:pPr>
@@ -598,68 +875,22 @@
         <w:ind w:left="360"/>
         <w:rPr>
           <w:b/>
-        </w:rPr>
-      </w:pPr>
-    </w:p>
-    <w:p>
-      <w:pPr>
-        <w:pStyle w:val="ListParagraph"/>
-        <w:numPr>
-          <w:ilvl w:val="0"/>
-          <w:numId w:val="9"/>
-        </w:numPr>
-        <w:spacing w:before="240" w:after="120" w:line="240" w:lineRule="auto"/>
-        <w:outlineLvl w:val="1"/>
-        <w:rPr>
-          <w:b/>
-        </w:rPr>
-      </w:pPr>
-      <w:r>
-        <w:rPr>
-          <w:b/>
-        </w:rPr>
-        <w:t>/</w:t>
-      </w:r>
-      <w:r>
-        <w:rPr>
-          <w:b/>
-        </w:rPr>
-        <w:t>utilities/</w:t>
-      </w:r>
-      <w:r>
-        <w:rPr>
-          <w:b/>
-        </w:rPr>
-        <w:t>…</w:t>
-      </w:r>
-      <w:proofErr w:type="spellStart"/>
-      <w:r>
-        <w:rPr>
-          <w:b/>
-        </w:rPr>
-        <w:t>crc</w:t>
-      </w:r>
-      <w:proofErr w:type="spellEnd"/>
-    </w:p>
-    <w:p>
-      <w:pPr>
-        <w:pStyle w:val="ListParagraph"/>
-        <w:spacing w:before="240" w:after="120" w:line="360" w:lineRule="auto"/>
-        <w:ind w:left="360"/>
-        <w:rPr>
-          <w:b/>
-        </w:rPr>
-      </w:pPr>
-      <w:r>
-        <w:rPr>
           <w:noProof/>
           <w:lang w:val="en-US"/>
         </w:rPr>
+      </w:pPr>
+      <w:r>
+        <w:rPr>
+          <w:b/>
+          <w:noProof/>
+          <w:lang w:val="en-US"/>
+        </w:rPr>
+        <w:lastRenderedPageBreak/>
         <w:drawing>
-          <wp:inline distT="0" distB="0" distL="0" distR="0" wp14:anchorId="3A4FFFE5" wp14:editId="09FEE1F2">
-            <wp:extent cx="1895475" cy="2400300"/>
-            <wp:effectExtent l="0" t="0" r="9525" b="0"/>
-            <wp:docPr id="17" name="Picture 17"/>
+          <wp:inline distT="0" distB="0" distL="0" distR="0" wp14:anchorId="5B6322D4" wp14:editId="053C0F1D">
+            <wp:extent cx="2743200" cy="2368062"/>
+            <wp:effectExtent l="0" t="0" r="0" b="0"/>
+            <wp:docPr id="21" name="Picture 21"/>
             <wp:cNvGraphicFramePr>
               <a:graphicFrameLocks xmlns:a="http://schemas.openxmlformats.org/drawingml/2006/main" noChangeAspect="1"/>
             </wp:cNvGraphicFramePr>
@@ -679,6 +910,672 @@
                   <pic:spPr>
                     <a:xfrm>
                       <a:off x="0" y="0"/>
+                      <a:ext cx="2748204" cy="2372381"/>
+                    </a:xfrm>
+                    <a:prstGeom prst="rect">
+                      <a:avLst/>
+                    </a:prstGeom>
+                  </pic:spPr>
+                </pic:pic>
+              </a:graphicData>
+            </a:graphic>
+          </wp:inline>
+        </w:drawing>
+      </w:r>
+    </w:p>
+    <w:p>
+      <w:pPr>
+        <w:pStyle w:val="ListParagraph"/>
+        <w:spacing w:before="240" w:after="120" w:line="360" w:lineRule="auto"/>
+        <w:ind w:left="360"/>
+        <w:rPr>
+          <w:b/>
+          <w:noProof/>
+          <w:lang w:val="en-US"/>
+        </w:rPr>
+      </w:pPr>
+    </w:p>
+    <w:p>
+      <w:pPr>
+        <w:pStyle w:val="ListParagraph"/>
+        <w:numPr>
+          <w:ilvl w:val="0"/>
+          <w:numId w:val="9"/>
+        </w:numPr>
+        <w:spacing w:before="240" w:after="120" w:line="240" w:lineRule="auto"/>
+        <w:outlineLvl w:val="1"/>
+        <w:rPr>
+          <w:b/>
+        </w:rPr>
+      </w:pPr>
+      <w:r>
+        <w:rPr>
+          <w:b/>
+        </w:rPr>
+        <w:t>/</w:t>
+      </w:r>
+      <w:proofErr w:type="spellStart"/>
+      <w:r>
+        <w:rPr>
+          <w:b/>
+        </w:rPr>
+        <w:t>eventDispatcher</w:t>
+      </w:r>
+      <w:proofErr w:type="spellEnd"/>
+      <w:r>
+        <w:rPr>
+          <w:b/>
+        </w:rPr>
+        <w:t>/</w:t>
+      </w:r>
+      <w:proofErr w:type="spellStart"/>
+      <w:r>
+        <w:rPr>
+          <w:b/>
+        </w:rPr>
+        <w:t>src</w:t>
+      </w:r>
+      <w:proofErr w:type="spellEnd"/>
+      <w:r>
+        <w:rPr>
+          <w:b/>
+        </w:rPr>
+        <w:t>/</w:t>
+      </w:r>
+      <w:proofErr w:type="spellStart"/>
+      <w:r>
+        <w:rPr>
+          <w:b/>
+        </w:rPr>
+        <w:t>eventDispatcher.c</w:t>
+      </w:r>
+      <w:proofErr w:type="spellEnd"/>
+    </w:p>
+    <w:p>
+      <w:pPr>
+        <w:pStyle w:val="ListParagraph"/>
+        <w:spacing w:before="240" w:after="120" w:line="360" w:lineRule="auto"/>
+        <w:ind w:left="360"/>
+        <w:rPr>
+          <w:b/>
+        </w:rPr>
+      </w:pPr>
+      <w:r>
+        <w:rPr>
+          <w:noProof/>
+          <w:lang w:val="en-US"/>
+        </w:rPr>
+        <w:drawing>
+          <wp:inline distT="0" distB="0" distL="0" distR="0" wp14:anchorId="1F7A4B36" wp14:editId="7BDBFC13">
+            <wp:extent cx="2611022" cy="885092"/>
+            <wp:effectExtent l="0" t="0" r="0" b="0"/>
+            <wp:docPr id="13" name="Picture 13"/>
+            <wp:cNvGraphicFramePr>
+              <a:graphicFrameLocks xmlns:a="http://schemas.openxmlformats.org/drawingml/2006/main" noChangeAspect="1"/>
+            </wp:cNvGraphicFramePr>
+            <a:graphic xmlns:a="http://schemas.openxmlformats.org/drawingml/2006/main">
+              <a:graphicData uri="http://schemas.openxmlformats.org/drawingml/2006/picture">
+                <pic:pic xmlns:pic="http://schemas.openxmlformats.org/drawingml/2006/picture">
+                  <pic:nvPicPr>
+                    <pic:cNvPr id="1" name=""/>
+                    <pic:cNvPicPr/>
+                  </pic:nvPicPr>
+                  <pic:blipFill>
+                    <a:blip r:embed="rId14"/>
+                    <a:stretch>
+                      <a:fillRect/>
+                    </a:stretch>
+                  </pic:blipFill>
+                  <pic:spPr>
+                    <a:xfrm>
+                      <a:off x="0" y="0"/>
+                      <a:ext cx="2675288" cy="906877"/>
+                    </a:xfrm>
+                    <a:prstGeom prst="rect">
+                      <a:avLst/>
+                    </a:prstGeom>
+                  </pic:spPr>
+                </pic:pic>
+              </a:graphicData>
+            </a:graphic>
+          </wp:inline>
+        </w:drawing>
+      </w:r>
+    </w:p>
+    <w:p>
+      <w:pPr>
+        <w:pStyle w:val="ListParagraph"/>
+        <w:numPr>
+          <w:ilvl w:val="0"/>
+          <w:numId w:val="9"/>
+        </w:numPr>
+        <w:spacing w:before="240" w:after="120" w:line="240" w:lineRule="auto"/>
+        <w:outlineLvl w:val="1"/>
+        <w:rPr>
+          <w:b/>
+        </w:rPr>
+      </w:pPr>
+      <w:r>
+        <w:rPr>
+          <w:b/>
+        </w:rPr>
+        <w:t>/log/</w:t>
+      </w:r>
+      <w:proofErr w:type="spellStart"/>
+      <w:r>
+        <w:rPr>
+          <w:b/>
+        </w:rPr>
+        <w:t>src</w:t>
+      </w:r>
+      <w:proofErr w:type="spellEnd"/>
+      <w:r>
+        <w:rPr>
+          <w:b/>
+        </w:rPr>
+        <w:t>/</w:t>
+      </w:r>
+      <w:proofErr w:type="spellStart"/>
+      <w:r>
+        <w:rPr>
+          <w:b/>
+        </w:rPr>
+        <w:t>mbsLog.c</w:t>
+      </w:r>
+      <w:proofErr w:type="spellEnd"/>
+    </w:p>
+    <w:p>
+      <w:pPr>
+        <w:pStyle w:val="ListParagraph"/>
+        <w:spacing w:before="240" w:after="120" w:line="240" w:lineRule="auto"/>
+        <w:ind w:left="360"/>
+        <w:rPr>
+          <w:b/>
+        </w:rPr>
+      </w:pPr>
+      <w:r>
+        <w:rPr>
+          <w:noProof/>
+          <w:lang w:val="en-US"/>
+        </w:rPr>
+        <w:drawing>
+          <wp:inline distT="0" distB="0" distL="0" distR="0" wp14:anchorId="427ECA89" wp14:editId="197ACC0C">
+            <wp:extent cx="3095625" cy="3543300"/>
+            <wp:effectExtent l="0" t="0" r="9525" b="0"/>
+            <wp:docPr id="22" name="Picture 22"/>
+            <wp:cNvGraphicFramePr>
+              <a:graphicFrameLocks xmlns:a="http://schemas.openxmlformats.org/drawingml/2006/main" noChangeAspect="1"/>
+            </wp:cNvGraphicFramePr>
+            <a:graphic xmlns:a="http://schemas.openxmlformats.org/drawingml/2006/main">
+              <a:graphicData uri="http://schemas.openxmlformats.org/drawingml/2006/picture">
+                <pic:pic xmlns:pic="http://schemas.openxmlformats.org/drawingml/2006/picture">
+                  <pic:nvPicPr>
+                    <pic:cNvPr id="1" name=""/>
+                    <pic:cNvPicPr/>
+                  </pic:nvPicPr>
+                  <pic:blipFill>
+                    <a:blip r:embed="rId15"/>
+                    <a:stretch>
+                      <a:fillRect/>
+                    </a:stretch>
+                  </pic:blipFill>
+                  <pic:spPr>
+                    <a:xfrm>
+                      <a:off x="0" y="0"/>
+                      <a:ext cx="3095625" cy="3543300"/>
+                    </a:xfrm>
+                    <a:prstGeom prst="rect">
+                      <a:avLst/>
+                    </a:prstGeom>
+                  </pic:spPr>
+                </pic:pic>
+              </a:graphicData>
+            </a:graphic>
+          </wp:inline>
+        </w:drawing>
+      </w:r>
+    </w:p>
+    <w:p>
+      <w:pPr>
+        <w:pStyle w:val="ListParagraph"/>
+        <w:spacing w:before="240" w:after="120" w:line="240" w:lineRule="auto"/>
+        <w:ind w:left="360"/>
+        <w:rPr>
+          <w:b/>
+        </w:rPr>
+      </w:pPr>
+    </w:p>
+    <w:p>
+      <w:pPr>
+        <w:pStyle w:val="ListParagraph"/>
+        <w:spacing w:before="240" w:after="120" w:line="240" w:lineRule="auto"/>
+        <w:ind w:left="360"/>
+        <w:rPr>
+          <w:b/>
+        </w:rPr>
+      </w:pPr>
+      <w:r>
+        <w:rPr>
+          <w:b/>
+        </w:rPr>
+        <w:t>/messaging/</w:t>
+      </w:r>
+      <w:proofErr w:type="spellStart"/>
+      <w:r>
+        <w:rPr>
+          <w:b/>
+        </w:rPr>
+        <w:t>src</w:t>
+      </w:r>
+      <w:proofErr w:type="spellEnd"/>
+      <w:r>
+        <w:rPr>
+          <w:b/>
+        </w:rPr>
+        <w:t>/</w:t>
+      </w:r>
+      <w:proofErr w:type="spellStart"/>
+      <w:r>
+        <w:rPr>
+          <w:b/>
+        </w:rPr>
+        <w:t>mbsMessagingRegistry.c</w:t>
+      </w:r>
+      <w:proofErr w:type="spellEnd"/>
+    </w:p>
+    <w:p>
+      <w:pPr>
+        <w:pStyle w:val="ListParagraph"/>
+        <w:spacing w:before="240" w:after="120" w:line="240" w:lineRule="auto"/>
+        <w:ind w:left="360"/>
+        <w:rPr>
+          <w:b/>
+        </w:rPr>
+      </w:pPr>
+      <w:r>
+        <w:rPr>
+          <w:noProof/>
+          <w:lang w:val="en-US"/>
+        </w:rPr>
+        <w:lastRenderedPageBreak/>
+        <w:drawing>
+          <wp:inline distT="0" distB="0" distL="0" distR="0" wp14:anchorId="291A8932" wp14:editId="4B74510C">
+            <wp:extent cx="2924175" cy="3324225"/>
+            <wp:effectExtent l="0" t="0" r="9525" b="9525"/>
+            <wp:docPr id="24" name="Picture 24"/>
+            <wp:cNvGraphicFramePr>
+              <a:graphicFrameLocks xmlns:a="http://schemas.openxmlformats.org/drawingml/2006/main" noChangeAspect="1"/>
+            </wp:cNvGraphicFramePr>
+            <a:graphic xmlns:a="http://schemas.openxmlformats.org/drawingml/2006/main">
+              <a:graphicData uri="http://schemas.openxmlformats.org/drawingml/2006/picture">
+                <pic:pic xmlns:pic="http://schemas.openxmlformats.org/drawingml/2006/picture">
+                  <pic:nvPicPr>
+                    <pic:cNvPr id="1" name=""/>
+                    <pic:cNvPicPr/>
+                  </pic:nvPicPr>
+                  <pic:blipFill>
+                    <a:blip r:embed="rId16"/>
+                    <a:stretch>
+                      <a:fillRect/>
+                    </a:stretch>
+                  </pic:blipFill>
+                  <pic:spPr>
+                    <a:xfrm>
+                      <a:off x="0" y="0"/>
+                      <a:ext cx="2924175" cy="3324225"/>
+                    </a:xfrm>
+                    <a:prstGeom prst="rect">
+                      <a:avLst/>
+                    </a:prstGeom>
+                  </pic:spPr>
+                </pic:pic>
+              </a:graphicData>
+            </a:graphic>
+          </wp:inline>
+        </w:drawing>
+      </w:r>
+    </w:p>
+    <w:p>
+      <w:pPr>
+        <w:tabs>
+          <w:tab w:val="clear" w:pos="170"/>
+        </w:tabs>
+        <w:spacing w:line="259" w:lineRule="auto"/>
+        <w:rPr>
+          <w:b/>
+        </w:rPr>
+      </w:pPr>
+    </w:p>
+    <w:p>
+      <w:pPr>
+        <w:pStyle w:val="ListParagraph"/>
+        <w:numPr>
+          <w:ilvl w:val="0"/>
+          <w:numId w:val="9"/>
+        </w:numPr>
+        <w:spacing w:before="240" w:after="120" w:line="240" w:lineRule="auto"/>
+        <w:outlineLvl w:val="1"/>
+        <w:rPr>
+          <w:b/>
+        </w:rPr>
+      </w:pPr>
+      <w:r>
+        <w:rPr>
+          <w:b/>
+        </w:rPr>
+        <w:t>/messaging/</w:t>
+      </w:r>
+      <w:proofErr w:type="spellStart"/>
+      <w:r>
+        <w:rPr>
+          <w:b/>
+        </w:rPr>
+        <w:t>src</w:t>
+      </w:r>
+      <w:proofErr w:type="spellEnd"/>
+      <w:r>
+        <w:rPr>
+          <w:b/>
+        </w:rPr>
+        <w:t>/</w:t>
+      </w:r>
+      <w:proofErr w:type="spellStart"/>
+      <w:r>
+        <w:rPr>
+          <w:b/>
+        </w:rPr>
+        <w:t>mbsMessaging.c</w:t>
+      </w:r>
+      <w:proofErr w:type="spellEnd"/>
+    </w:p>
+    <w:p>
+      <w:pPr>
+        <w:pStyle w:val="ListParagraph"/>
+        <w:spacing w:before="240" w:after="120" w:line="240" w:lineRule="auto"/>
+        <w:ind w:left="360"/>
+        <w:rPr>
+          <w:b/>
+        </w:rPr>
+      </w:pPr>
+      <w:r>
+        <w:rPr>
+          <w:noProof/>
+          <w:lang w:val="en-US"/>
+        </w:rPr>
+        <w:drawing>
+          <wp:inline distT="0" distB="0" distL="0" distR="0" wp14:anchorId="77CE038E" wp14:editId="715A118F">
+            <wp:extent cx="3486150" cy="2495550"/>
+            <wp:effectExtent l="0" t="0" r="0" b="0"/>
+            <wp:docPr id="23" name="Picture 23"/>
+            <wp:cNvGraphicFramePr>
+              <a:graphicFrameLocks xmlns:a="http://schemas.openxmlformats.org/drawingml/2006/main" noChangeAspect="1"/>
+            </wp:cNvGraphicFramePr>
+            <a:graphic xmlns:a="http://schemas.openxmlformats.org/drawingml/2006/main">
+              <a:graphicData uri="http://schemas.openxmlformats.org/drawingml/2006/picture">
+                <pic:pic xmlns:pic="http://schemas.openxmlformats.org/drawingml/2006/picture">
+                  <pic:nvPicPr>
+                    <pic:cNvPr id="1" name=""/>
+                    <pic:cNvPicPr/>
+                  </pic:nvPicPr>
+                  <pic:blipFill>
+                    <a:blip r:embed="rId17"/>
+                    <a:stretch>
+                      <a:fillRect/>
+                    </a:stretch>
+                  </pic:blipFill>
+                  <pic:spPr>
+                    <a:xfrm>
+                      <a:off x="0" y="0"/>
+                      <a:ext cx="3486150" cy="2495550"/>
+                    </a:xfrm>
+                    <a:prstGeom prst="rect">
+                      <a:avLst/>
+                    </a:prstGeom>
+                  </pic:spPr>
+                </pic:pic>
+              </a:graphicData>
+            </a:graphic>
+          </wp:inline>
+        </w:drawing>
+      </w:r>
+      <w:r>
+        <w:rPr>
+          <w:b/>
+        </w:rPr>
+        <w:br w:type="page"/>
+      </w:r>
+    </w:p>
+    <w:p>
+      <w:pPr>
+        <w:pStyle w:val="ListParagraph"/>
+        <w:spacing w:before="240" w:after="120" w:line="240" w:lineRule="auto"/>
+        <w:ind w:left="360"/>
+        <w:rPr>
+          <w:b/>
+        </w:rPr>
+      </w:pPr>
+    </w:p>
+    <w:p>
+      <w:pPr>
+        <w:pStyle w:val="ListParagraph"/>
+        <w:numPr>
+          <w:ilvl w:val="0"/>
+          <w:numId w:val="9"/>
+        </w:numPr>
+        <w:spacing w:before="240" w:after="120" w:line="240" w:lineRule="auto"/>
+        <w:outlineLvl w:val="1"/>
+        <w:rPr>
+          <w:b/>
+        </w:rPr>
+      </w:pPr>
+      <w:r>
+        <w:rPr>
+          <w:b/>
+        </w:rPr>
+        <w:t>/</w:t>
+      </w:r>
+      <w:proofErr w:type="spellStart"/>
+      <w:r>
+        <w:rPr>
+          <w:b/>
+        </w:rPr>
+        <w:t>systemControl</w:t>
+      </w:r>
+      <w:proofErr w:type="spellEnd"/>
+      <w:r>
+        <w:rPr>
+          <w:b/>
+        </w:rPr>
+        <w:t>/</w:t>
+      </w:r>
+      <w:proofErr w:type="spellStart"/>
+      <w:r>
+        <w:rPr>
+          <w:b/>
+        </w:rPr>
+        <w:t>src</w:t>
+      </w:r>
+      <w:proofErr w:type="spellEnd"/>
+      <w:r>
+        <w:rPr>
+          <w:b/>
+        </w:rPr>
+        <w:t>/</w:t>
+      </w:r>
+      <w:proofErr w:type="spellStart"/>
+      <w:r>
+        <w:rPr>
+          <w:b/>
+        </w:rPr>
+        <w:t>systemControl.c</w:t>
+      </w:r>
+      <w:proofErr w:type="spellEnd"/>
+    </w:p>
+    <w:p>
+      <w:pPr>
+        <w:pStyle w:val="ListParagraph"/>
+        <w:spacing w:before="240" w:after="120" w:line="240" w:lineRule="auto"/>
+        <w:ind w:left="360"/>
+        <w:rPr>
+          <w:b/>
+        </w:rPr>
+      </w:pPr>
+      <w:r>
+        <w:rPr>
+          <w:noProof/>
+          <w:lang w:val="en-US"/>
+        </w:rPr>
+        <w:drawing>
+          <wp:inline distT="0" distB="0" distL="0" distR="0" wp14:anchorId="694CC362" wp14:editId="782BCD40">
+            <wp:extent cx="2581275" cy="4200525"/>
+            <wp:effectExtent l="0" t="0" r="9525" b="9525"/>
+            <wp:docPr id="16" name="Picture 16"/>
+            <wp:cNvGraphicFramePr>
+              <a:graphicFrameLocks xmlns:a="http://schemas.openxmlformats.org/drawingml/2006/main" noChangeAspect="1"/>
+            </wp:cNvGraphicFramePr>
+            <a:graphic xmlns:a="http://schemas.openxmlformats.org/drawingml/2006/main">
+              <a:graphicData uri="http://schemas.openxmlformats.org/drawingml/2006/picture">
+                <pic:pic xmlns:pic="http://schemas.openxmlformats.org/drawingml/2006/picture">
+                  <pic:nvPicPr>
+                    <pic:cNvPr id="1" name=""/>
+                    <pic:cNvPicPr/>
+                  </pic:nvPicPr>
+                  <pic:blipFill>
+                    <a:blip r:embed="rId18"/>
+                    <a:stretch>
+                      <a:fillRect/>
+                    </a:stretch>
+                  </pic:blipFill>
+                  <pic:spPr>
+                    <a:xfrm>
+                      <a:off x="0" y="0"/>
+                      <a:ext cx="2581275" cy="4200525"/>
+                    </a:xfrm>
+                    <a:prstGeom prst="rect">
+                      <a:avLst/>
+                    </a:prstGeom>
+                  </pic:spPr>
+                </pic:pic>
+              </a:graphicData>
+            </a:graphic>
+          </wp:inline>
+        </w:drawing>
+      </w:r>
+    </w:p>
+    <w:p>
+      <w:pPr>
+        <w:pStyle w:val="ListParagraph"/>
+        <w:spacing w:before="240" w:after="120" w:line="240" w:lineRule="auto"/>
+        <w:ind w:left="360"/>
+        <w:rPr>
+          <w:b/>
+        </w:rPr>
+      </w:pPr>
+      <w:proofErr w:type="spellStart"/>
+      <w:proofErr w:type="gramStart"/>
+      <w:r>
+        <w:rPr>
+          <w:b/>
+        </w:rPr>
+        <w:t>mbsMain</w:t>
+      </w:r>
+      <w:proofErr w:type="spellEnd"/>
+      <w:r>
+        <w:rPr>
+          <w:b/>
+        </w:rPr>
+        <w:t>()</w:t>
+      </w:r>
+      <w:proofErr w:type="gramEnd"/>
+    </w:p>
+    <w:p>
+      <w:pPr>
+        <w:pStyle w:val="ListParagraph"/>
+        <w:spacing w:before="240" w:after="120" w:line="360" w:lineRule="auto"/>
+        <w:ind w:left="360"/>
+        <w:rPr>
+          <w:b/>
+        </w:rPr>
+      </w:pPr>
+    </w:p>
+    <w:p>
+      <w:pPr>
+        <w:pStyle w:val="ListParagraph"/>
+        <w:numPr>
+          <w:ilvl w:val="0"/>
+          <w:numId w:val="9"/>
+        </w:numPr>
+        <w:spacing w:before="240" w:after="120" w:line="240" w:lineRule="auto"/>
+        <w:outlineLvl w:val="1"/>
+        <w:rPr>
+          <w:b/>
+        </w:rPr>
+      </w:pPr>
+      <w:r>
+        <w:rPr>
+          <w:b/>
+        </w:rPr>
+        <w:t>/</w:t>
+      </w:r>
+      <w:r>
+        <w:rPr>
+          <w:b/>
+        </w:rPr>
+        <w:t>utilities/</w:t>
+      </w:r>
+      <w:r>
+        <w:rPr>
+          <w:b/>
+        </w:rPr>
+        <w:t>…</w:t>
+      </w:r>
+      <w:proofErr w:type="spellStart"/>
+      <w:r>
+        <w:rPr>
+          <w:b/>
+        </w:rPr>
+        <w:t>crc</w:t>
+      </w:r>
+      <w:proofErr w:type="spellEnd"/>
+    </w:p>
+    <w:p>
+      <w:pPr>
+        <w:pStyle w:val="ListParagraph"/>
+        <w:spacing w:before="240" w:after="120" w:line="360" w:lineRule="auto"/>
+        <w:ind w:left="360"/>
+        <w:rPr>
+          <w:b/>
+        </w:rPr>
+      </w:pPr>
+      <w:r>
+        <w:rPr>
+          <w:noProof/>
+          <w:lang w:val="en-US"/>
+        </w:rPr>
+        <w:drawing>
+          <wp:inline distT="0" distB="0" distL="0" distR="0" wp14:anchorId="3A4FFFE5" wp14:editId="09FEE1F2">
+            <wp:extent cx="1895475" cy="2400300"/>
+            <wp:effectExtent l="0" t="0" r="9525" b="0"/>
+            <wp:docPr id="17" name="Picture 17"/>
+            <wp:cNvGraphicFramePr>
+              <a:graphicFrameLocks xmlns:a="http://schemas.openxmlformats.org/drawingml/2006/main" noChangeAspect="1"/>
+            </wp:cNvGraphicFramePr>
+            <a:graphic xmlns:a="http://schemas.openxmlformats.org/drawingml/2006/main">
+              <a:graphicData uri="http://schemas.openxmlformats.org/drawingml/2006/picture">
+                <pic:pic xmlns:pic="http://schemas.openxmlformats.org/drawingml/2006/picture">
+                  <pic:nvPicPr>
+                    <pic:cNvPr id="1" name=""/>
+                    <pic:cNvPicPr/>
+                  </pic:nvPicPr>
+                  <pic:blipFill>
+                    <a:blip r:embed="rId19"/>
+                    <a:stretch>
+                      <a:fillRect/>
+                    </a:stretch>
+                  </pic:blipFill>
+                  <pic:spPr>
+                    <a:xfrm>
+                      <a:off x="0" y="0"/>
                       <a:ext cx="1895475" cy="2400300"/>
                     </a:xfrm>
                     <a:prstGeom prst="rect">
@@ -735,6 +1632,41 @@
       <w:proofErr w:type="spellStart"/>
       <w:r>
         <w:rPr>
+          <w:rFonts w:hint="eastAsia"/>
+          <w:b/>
+        </w:rPr>
+        <w:t>mbs</w:t>
+      </w:r>
+      <w:r>
+        <w:rPr>
+          <w:b/>
+        </w:rPr>
+        <w:t>Sdk</w:t>
+      </w:r>
+      <w:proofErr w:type="spellEnd"/>
+      <w:r>
+        <w:rPr>
+          <w:b/>
+        </w:rPr>
+        <w:t>/</w:t>
+      </w:r>
+      <w:proofErr w:type="spellStart"/>
+      <w:r>
+        <w:rPr>
+          <w:b/>
+        </w:rPr>
+        <w:t>componets</w:t>
+      </w:r>
+      <w:proofErr w:type="spellEnd"/>
+      <w:r>
+        <w:rPr>
+          <w:b/>
+        </w:rPr>
+        <w:t>/</w:t>
+      </w:r>
+      <w:proofErr w:type="spellStart"/>
+      <w:r>
+        <w:rPr>
           <w:b/>
         </w:rPr>
         <w:t>H</w:t>
@@ -753,6 +1685,12 @@
         <w:t>Func</w:t>
       </w:r>
       <w:proofErr w:type="spellEnd"/>
+      <w:r>
+        <w:rPr>
+          <w:b/>
+        </w:rPr>
+        <w:t xml:space="preserve"> :</w:t>
+      </w:r>
     </w:p>
     <w:p>
       <w:r>
@@ -797,7 +1735,7 @@
                     <pic:cNvPicPr/>
                   </pic:nvPicPr>
                   <pic:blipFill>
-                    <a:blip r:embed="rId14">
+                    <a:blip r:embed="rId20">
                       <a:extLst>
                         <a:ext uri="{28A0092B-C50C-407E-A947-70E740481C1C}">
                           <a14:useLocalDpi xmlns:a14="http://schemas.microsoft.com/office/drawing/2010/main" val="0"/>
@@ -902,6 +1840,17 @@
     </w:p>
     <w:p>
       <w:r>
+        <w:tab/>
+      </w:r>
+      <w:r>
+        <w:rPr>
+          <w:rFonts w:hint="eastAsia"/>
+        </w:rPr>
+        <w:t>--</w:t>
+      </w:r>
+      <w:bookmarkStart w:id="0" w:name="_GoBack"/>
+      <w:bookmarkEnd w:id="0"/>
+      <w:r>
         <w:t>/</w:t>
       </w:r>
       <w:proofErr w:type="spellStart"/>
@@ -925,270 +1874,6 @@
         <w:t>halMemoryCmds.c</w:t>
       </w:r>
       <w:proofErr w:type="spellEnd"/>
-    </w:p>
-    <w:p>
-      <w:r>
-        <w:rPr>
-          <w:noProof/>
-          <w:lang w:val="en-US"/>
-        </w:rPr>
-        <w:lastRenderedPageBreak/>
-        <w:drawing>
-          <wp:inline distT="0" distB="0" distL="0" distR="0" wp14:anchorId="32E6EC2A" wp14:editId="2CD306B7">
-            <wp:extent cx="1819858" cy="4331677"/>
-            <wp:effectExtent l="0" t="0" r="9525" b="0"/>
-            <wp:docPr id="5" name="Picture 5"/>
-            <wp:cNvGraphicFramePr>
-              <a:graphicFrameLocks xmlns:a="http://schemas.openxmlformats.org/drawingml/2006/main" noChangeAspect="1"/>
-            </wp:cNvGraphicFramePr>
-            <a:graphic xmlns:a="http://schemas.openxmlformats.org/drawingml/2006/main">
-              <a:graphicData uri="http://schemas.openxmlformats.org/drawingml/2006/picture">
-                <pic:pic xmlns:pic="http://schemas.openxmlformats.org/drawingml/2006/picture">
-                  <pic:nvPicPr>
-                    <pic:cNvPr id="1" name=""/>
-                    <pic:cNvPicPr/>
-                  </pic:nvPicPr>
-                  <pic:blipFill>
-                    <a:blip r:embed="rId15"/>
-                    <a:stretch>
-                      <a:fillRect/>
-                    </a:stretch>
-                  </pic:blipFill>
-                  <pic:spPr>
-                    <a:xfrm>
-                      <a:off x="0" y="0"/>
-                      <a:ext cx="1833012" cy="4362987"/>
-                    </a:xfrm>
-                    <a:prstGeom prst="rect">
-                      <a:avLst/>
-                    </a:prstGeom>
-                  </pic:spPr>
-                </pic:pic>
-              </a:graphicData>
-            </a:graphic>
-          </wp:inline>
-        </w:drawing>
-      </w:r>
-    </w:p>
-    <w:p>
-      <w:pPr>
-        <w:rPr>
-          <w:noProof/>
-          <w:lang w:val="en-US"/>
-        </w:rPr>
-      </w:pPr>
-    </w:p>
-    <w:p>
-      <w:r>
-        <w:t>/generic/</w:t>
-      </w:r>
-      <w:proofErr w:type="spellStart"/>
-      <w:r>
-        <w:t>src</w:t>
-      </w:r>
-      <w:proofErr w:type="spellEnd"/>
-      <w:r>
-        <w:t>/</w:t>
-      </w:r>
-      <w:proofErr w:type="spellStart"/>
-      <w:r>
-        <w:t>halMemory.c</w:t>
-      </w:r>
-      <w:proofErr w:type="spellEnd"/>
-    </w:p>
-    <w:p>
-      <w:r>
-        <w:rPr>
-          <w:noProof/>
-          <w:lang w:val="en-US"/>
-        </w:rPr>
-        <w:drawing>
-          <wp:inline distT="0" distB="0" distL="0" distR="0" wp14:anchorId="4E83EB47" wp14:editId="4C8AB8D4">
-            <wp:extent cx="1586737" cy="1846385"/>
-            <wp:effectExtent l="0" t="0" r="0" b="1905"/>
-            <wp:docPr id="1" name="Picture 1"/>
-            <wp:cNvGraphicFramePr>
-              <a:graphicFrameLocks xmlns:a="http://schemas.openxmlformats.org/drawingml/2006/main" noChangeAspect="1"/>
-            </wp:cNvGraphicFramePr>
-            <a:graphic xmlns:a="http://schemas.openxmlformats.org/drawingml/2006/main">
-              <a:graphicData uri="http://schemas.openxmlformats.org/drawingml/2006/picture">
-                <pic:pic xmlns:pic="http://schemas.openxmlformats.org/drawingml/2006/picture">
-                  <pic:nvPicPr>
-                    <pic:cNvPr id="1" name=""/>
-                    <pic:cNvPicPr/>
-                  </pic:nvPicPr>
-                  <pic:blipFill>
-                    <a:blip r:embed="rId16"/>
-                    <a:stretch>
-                      <a:fillRect/>
-                    </a:stretch>
-                  </pic:blipFill>
-                  <pic:spPr>
-                    <a:xfrm>
-                      <a:off x="0" y="0"/>
-                      <a:ext cx="1600215" cy="1862069"/>
-                    </a:xfrm>
-                    <a:prstGeom prst="rect">
-                      <a:avLst/>
-                    </a:prstGeom>
-                  </pic:spPr>
-                </pic:pic>
-              </a:graphicData>
-            </a:graphic>
-          </wp:inline>
-        </w:drawing>
-      </w:r>
-    </w:p>
-    <w:p>
-      <w:r>
-        <w:t>/specific/</w:t>
-      </w:r>
-      <w:proofErr w:type="spellStart"/>
-      <w:r>
-        <w:t>eeprom</w:t>
-      </w:r>
-      <w:proofErr w:type="spellEnd"/>
-      <w:r>
-        <w:t>/stm32/</w:t>
-      </w:r>
-      <w:proofErr w:type="spellStart"/>
-      <w:r>
-        <w:t>src</w:t>
-      </w:r>
-      <w:proofErr w:type="spellEnd"/>
-      <w:r>
-        <w:t>/stm32Eeprom.c</w:t>
-      </w:r>
-    </w:p>
-    <w:p>
-      <w:r>
-        <w:rPr>
-          <w:noProof/>
-          <w:lang w:val="en-US"/>
-        </w:rPr>
-        <w:lastRenderedPageBreak/>
-        <w:drawing>
-          <wp:inline distT="0" distB="0" distL="0" distR="0" wp14:anchorId="4D92E84F" wp14:editId="17E7105E">
-            <wp:extent cx="2535116" cy="2872154"/>
-            <wp:effectExtent l="0" t="0" r="0" b="4445"/>
-            <wp:docPr id="4" name="Picture 4"/>
-            <wp:cNvGraphicFramePr>
-              <a:graphicFrameLocks xmlns:a="http://schemas.openxmlformats.org/drawingml/2006/main" noChangeAspect="1"/>
-            </wp:cNvGraphicFramePr>
-            <a:graphic xmlns:a="http://schemas.openxmlformats.org/drawingml/2006/main">
-              <a:graphicData uri="http://schemas.openxmlformats.org/drawingml/2006/picture">
-                <pic:pic xmlns:pic="http://schemas.openxmlformats.org/drawingml/2006/picture">
-                  <pic:nvPicPr>
-                    <pic:cNvPr id="1" name=""/>
-                    <pic:cNvPicPr/>
-                  </pic:nvPicPr>
-                  <pic:blipFill>
-                    <a:blip r:embed="rId17"/>
-                    <a:stretch>
-                      <a:fillRect/>
-                    </a:stretch>
-                  </pic:blipFill>
-                  <pic:spPr>
-                    <a:xfrm>
-                      <a:off x="0" y="0"/>
-                      <a:ext cx="2544007" cy="2882227"/>
-                    </a:xfrm>
-                    <a:prstGeom prst="rect">
-                      <a:avLst/>
-                    </a:prstGeom>
-                  </pic:spPr>
-                </pic:pic>
-              </a:graphicData>
-            </a:graphic>
-          </wp:inline>
-        </w:drawing>
-      </w:r>
-    </w:p>
-    <w:p>
-      <w:pPr>
-        <w:jc w:val="center"/>
-      </w:pPr>
-    </w:p>
-    <w:p>
-      <w:r>
-        <w:t>/specific/</w:t>
-      </w:r>
-      <w:proofErr w:type="spellStart"/>
-      <w:r>
-        <w:t>spiFlash</w:t>
-      </w:r>
-      <w:proofErr w:type="spellEnd"/>
-      <w:r>
-        <w:t>/</w:t>
-      </w:r>
-      <w:proofErr w:type="spellStart"/>
-      <w:r>
-        <w:t>src</w:t>
-      </w:r>
-      <w:proofErr w:type="spellEnd"/>
-      <w:r>
-        <w:t>/</w:t>
-      </w:r>
-      <w:proofErr w:type="spellStart"/>
-      <w:r>
-        <w:t>halMemSpiFlash.c</w:t>
-      </w:r>
-      <w:proofErr w:type="spellEnd"/>
-    </w:p>
-    <w:p>
-      <w:r>
-        <w:rPr>
-          <w:noProof/>
-          <w:lang w:val="en-US"/>
-        </w:rPr>
-        <w:drawing>
-          <wp:inline distT="0" distB="0" distL="0" distR="0" wp14:anchorId="3C735FE8" wp14:editId="11D53093">
-            <wp:extent cx="3414884" cy="3890730"/>
-            <wp:effectExtent l="0" t="0" r="0" b="0"/>
-            <wp:docPr id="2" name="Picture 2"/>
-            <wp:cNvGraphicFramePr>
-              <a:graphicFrameLocks xmlns:a="http://schemas.openxmlformats.org/drawingml/2006/main" noChangeAspect="1"/>
-            </wp:cNvGraphicFramePr>
-            <a:graphic xmlns:a="http://schemas.openxmlformats.org/drawingml/2006/main">
-              <a:graphicData uri="http://schemas.openxmlformats.org/drawingml/2006/picture">
-                <pic:pic xmlns:pic="http://schemas.openxmlformats.org/drawingml/2006/picture">
-                  <pic:nvPicPr>
-                    <pic:cNvPr id="1" name=""/>
-                    <pic:cNvPicPr/>
-                  </pic:nvPicPr>
-                  <pic:blipFill>
-                    <a:blip r:embed="rId18"/>
-                    <a:stretch>
-                      <a:fillRect/>
-                    </a:stretch>
-                  </pic:blipFill>
-                  <pic:spPr>
-                    <a:xfrm>
-                      <a:off x="0" y="0"/>
-                      <a:ext cx="3425874" cy="3903251"/>
-                    </a:xfrm>
-                    <a:prstGeom prst="rect">
-                      <a:avLst/>
-                    </a:prstGeom>
-                  </pic:spPr>
-                </pic:pic>
-              </a:graphicData>
-            </a:graphic>
-          </wp:inline>
-        </w:drawing>
-      </w:r>
-    </w:p>
-    <w:p/>
-    <w:p>
-      <w:pPr>
-        <w:tabs>
-          <w:tab w:val="clear" w:pos="170"/>
-        </w:tabs>
-        <w:spacing w:line="259" w:lineRule="auto"/>
-      </w:pPr>
-      <w:r>
-        <w:br w:type="page"/>
-      </w:r>
     </w:p>
     <w:p/>
     <w:p>
@@ -1196,97 +1881,7 @@
         <w:pStyle w:val="ListParagraph"/>
         <w:numPr>
           <w:ilvl w:val="0"/>
-          <w:numId w:val="8"/>
-        </w:numPr>
-        <w:spacing w:before="240" w:after="120" w:line="360" w:lineRule="auto"/>
-        <w:outlineLvl w:val="0"/>
-        <w:rPr>
-          <w:b/>
-        </w:rPr>
-      </w:pPr>
-      <w:proofErr w:type="spellStart"/>
-      <w:r>
-        <w:rPr>
-          <w:b/>
-        </w:rPr>
-        <w:t>H</w:t>
-      </w:r>
-      <w:r>
-        <w:rPr>
-          <w:rFonts w:hint="eastAsia"/>
-          <w:b/>
-        </w:rPr>
-        <w:t>al</w:t>
-      </w:r>
-      <w:r>
-        <w:rPr>
-          <w:b/>
-        </w:rPr>
-        <w:t>Mcu</w:t>
-      </w:r>
-      <w:proofErr w:type="spellEnd"/>
-      <w:r>
-        <w:rPr>
-          <w:b/>
-        </w:rPr>
-        <w:t xml:space="preserve"> </w:t>
-      </w:r>
-    </w:p>
-    <w:p>
-      <w:r>
-        <w:tab/>
-        <w:t xml:space="preserve">   </w:t>
-      </w:r>
-      <w:r>
-        <w:rPr>
-          <w:noProof/>
-          <w:lang w:val="en-US"/>
-        </w:rPr>
-        <w:drawing>
-          <wp:inline distT="0" distB="0" distL="0" distR="0" wp14:anchorId="2E7D357F" wp14:editId="147A1F02">
-            <wp:extent cx="2781300" cy="1409700"/>
-            <wp:effectExtent l="0" t="0" r="0" b="0"/>
-            <wp:docPr id="8" name="Picture 8"/>
-            <wp:cNvGraphicFramePr>
-              <a:graphicFrameLocks xmlns:a="http://schemas.openxmlformats.org/drawingml/2006/main" noChangeAspect="1"/>
-            </wp:cNvGraphicFramePr>
-            <a:graphic xmlns:a="http://schemas.openxmlformats.org/drawingml/2006/main">
-              <a:graphicData uri="http://schemas.openxmlformats.org/drawingml/2006/picture">
-                <pic:pic xmlns:pic="http://schemas.openxmlformats.org/drawingml/2006/picture">
-                  <pic:nvPicPr>
-                    <pic:cNvPr id="1" name=""/>
-                    <pic:cNvPicPr/>
-                  </pic:nvPicPr>
-                  <pic:blipFill>
-                    <a:blip r:embed="rId19"/>
-                    <a:stretch>
-                      <a:fillRect/>
-                    </a:stretch>
-                  </pic:blipFill>
-                  <pic:spPr>
-                    <a:xfrm>
-                      <a:off x="0" y="0"/>
-                      <a:ext cx="2781300" cy="1409700"/>
-                    </a:xfrm>
-                    <a:prstGeom prst="rect">
-                      <a:avLst/>
-                    </a:prstGeom>
-                  </pic:spPr>
-                </pic:pic>
-              </a:graphicData>
-            </a:graphic>
-          </wp:inline>
-        </w:drawing>
-      </w:r>
-    </w:p>
-    <w:p/>
-    <w:p/>
-    <w:p>
-      <w:pPr>
-        <w:pStyle w:val="ListParagraph"/>
-        <w:numPr>
-          <w:ilvl w:val="0"/>
-          <w:numId w:val="11"/>
+          <w:numId w:val="10"/>
         </w:numPr>
         <w:spacing w:before="240" w:after="120" w:line="240" w:lineRule="auto"/>
         <w:outlineLvl w:val="1"/>
@@ -1298,6 +1893,12 @@
         <w:rPr>
           <w:b/>
         </w:rPr>
+        <w:t xml:space="preserve">PWM: </w:t>
+      </w:r>
+      <w:r>
+        <w:rPr>
+          <w:b/>
+        </w:rPr>
         <w:t>/</w:t>
       </w:r>
       <w:proofErr w:type="spellStart"/>
@@ -1305,102 +1906,57 @@
         <w:rPr>
           <w:b/>
         </w:rPr>
-        <w:t>spi</w:t>
+        <w:t>pwm</w:t>
       </w:r>
       <w:proofErr w:type="spellEnd"/>
       <w:r>
         <w:rPr>
           <w:b/>
         </w:rPr>
+        <w:t>/specific/common/</w:t>
+      </w:r>
+      <w:proofErr w:type="spellStart"/>
+      <w:r>
+        <w:rPr>
+          <w:b/>
+        </w:rPr>
+        <w:t>src</w:t>
+      </w:r>
+      <w:proofErr w:type="spellEnd"/>
+      <w:r>
+        <w:rPr>
+          <w:b/>
+        </w:rPr>
         <w:t>/</w:t>
       </w:r>
-    </w:p>
-    <w:p>
+      <w:proofErr w:type="spellStart"/>
+      <w:r>
+        <w:rPr>
+          <w:b/>
+        </w:rPr>
+        <w:t>halPwmCommon.c</w:t>
+      </w:r>
+      <w:proofErr w:type="spellEnd"/>
+    </w:p>
+    <w:p>
+      <w:pPr>
+        <w:pStyle w:val="ListParagraph"/>
+        <w:spacing w:before="240" w:after="120" w:line="240" w:lineRule="auto"/>
+        <w:ind w:left="360"/>
+        <w:rPr>
+          <w:b/>
+        </w:rPr>
+      </w:pPr>
       <w:r>
         <w:rPr>
           <w:noProof/>
           <w:lang w:val="en-US"/>
         </w:rPr>
         <w:drawing>
-          <wp:inline distT="0" distB="0" distL="0" distR="0" wp14:anchorId="1800D9D0" wp14:editId="0A59E921">
-            <wp:extent cx="2695575" cy="2838450"/>
-            <wp:effectExtent l="0" t="0" r="9525" b="0"/>
-            <wp:docPr id="19" name="Picture 19"/>
-            <wp:cNvGraphicFramePr>
-              <a:graphicFrameLocks xmlns:a="http://schemas.openxmlformats.org/drawingml/2006/main" noChangeAspect="1"/>
-            </wp:cNvGraphicFramePr>
-            <a:graphic xmlns:a="http://schemas.openxmlformats.org/drawingml/2006/main">
-              <a:graphicData uri="http://schemas.openxmlformats.org/drawingml/2006/picture">
-                <pic:pic xmlns:pic="http://schemas.openxmlformats.org/drawingml/2006/picture">
-                  <pic:nvPicPr>
-                    <pic:cNvPr id="1" name=""/>
-                    <pic:cNvPicPr/>
-                  </pic:nvPicPr>
-                  <pic:blipFill>
-                    <a:blip r:embed="rId20"/>
-                    <a:stretch>
-                      <a:fillRect/>
-                    </a:stretch>
-                  </pic:blipFill>
-                  <pic:spPr>
-                    <a:xfrm>
-                      <a:off x="0" y="0"/>
-                      <a:ext cx="2695575" cy="2838450"/>
-                    </a:xfrm>
-                    <a:prstGeom prst="rect">
-                      <a:avLst/>
-                    </a:prstGeom>
-                  </pic:spPr>
-                </pic:pic>
-              </a:graphicData>
-            </a:graphic>
-          </wp:inline>
-        </w:drawing>
-      </w:r>
-    </w:p>
-    <w:p>
-      <w:pPr>
-        <w:tabs>
-          <w:tab w:val="clear" w:pos="170"/>
-        </w:tabs>
-        <w:spacing w:line="259" w:lineRule="auto"/>
-      </w:pPr>
-      <w:r>
-        <w:br w:type="page"/>
-      </w:r>
-    </w:p>
-    <w:p/>
-    <w:p>
-      <w:pPr>
-        <w:pStyle w:val="ListParagraph"/>
-        <w:numPr>
-          <w:ilvl w:val="0"/>
-          <w:numId w:val="8"/>
-        </w:numPr>
-        <w:spacing w:before="240" w:after="120" w:line="360" w:lineRule="auto"/>
-        <w:outlineLvl w:val="0"/>
-        <w:rPr>
-          <w:b/>
-        </w:rPr>
-      </w:pPr>
-      <w:r>
-        <w:rPr>
-          <w:b/>
-        </w:rPr>
-        <w:t>System</w:t>
-      </w:r>
-    </w:p>
-    <w:p>
-      <w:r>
-        <w:rPr>
-          <w:noProof/>
-          <w:lang w:val="en-US"/>
-        </w:rPr>
-        <w:drawing>
-          <wp:inline distT="0" distB="0" distL="0" distR="0" wp14:anchorId="4584365C" wp14:editId="5FCB39BB">
-            <wp:extent cx="3181350" cy="1409700"/>
-            <wp:effectExtent l="0" t="0" r="0" b="0"/>
-            <wp:docPr id="9" name="Picture 9"/>
+          <wp:inline distT="0" distB="0" distL="0" distR="0" wp14:anchorId="46E4E752" wp14:editId="1BDF9E30">
+            <wp:extent cx="3962400" cy="1152525"/>
+            <wp:effectExtent l="0" t="0" r="0" b="9525"/>
+            <wp:docPr id="25" name="Picture 25"/>
             <wp:cNvGraphicFramePr>
               <a:graphicFrameLocks xmlns:a="http://schemas.openxmlformats.org/drawingml/2006/main" noChangeAspect="1"/>
             </wp:cNvGraphicFramePr>
@@ -1420,7 +1976,7 @@
                   <pic:spPr>
                     <a:xfrm>
                       <a:off x="0" y="0"/>
-                      <a:ext cx="3181350" cy="1409700"/>
+                      <a:ext cx="3962400" cy="1152525"/>
                     </a:xfrm>
                     <a:prstGeom prst="rect">
                       <a:avLst/>
@@ -1433,51 +1989,19 @@
         </w:drawing>
       </w:r>
     </w:p>
-    <w:p>
-      <w:pPr>
-        <w:pStyle w:val="ListParagraph"/>
-        <w:numPr>
-          <w:ilvl w:val="0"/>
-          <w:numId w:val="12"/>
-        </w:numPr>
-        <w:spacing w:before="240" w:after="120" w:line="240" w:lineRule="auto"/>
-        <w:outlineLvl w:val="1"/>
-        <w:rPr>
-          <w:b/>
-        </w:rPr>
-      </w:pPr>
-      <w:r>
-        <w:rPr>
-          <w:b/>
-        </w:rPr>
-        <w:t>/</w:t>
-      </w:r>
-      <w:proofErr w:type="spellStart"/>
-      <w:r>
-        <w:rPr>
-          <w:b/>
-        </w:rPr>
-        <w:t>outputSequencer</w:t>
-      </w:r>
-      <w:r>
-        <w:rPr>
-          <w:b/>
-        </w:rPr>
-        <w:t>.h</w:t>
-      </w:r>
-      <w:proofErr w:type="spellEnd"/>
-    </w:p>
+    <w:p/>
     <w:p>
       <w:r>
         <w:rPr>
           <w:noProof/>
           <w:lang w:val="en-US"/>
         </w:rPr>
+        <w:lastRenderedPageBreak/>
         <w:drawing>
-          <wp:inline distT="0" distB="0" distL="0" distR="0" wp14:anchorId="3C130068" wp14:editId="00C2CB97">
-            <wp:extent cx="4029075" cy="1571625"/>
-            <wp:effectExtent l="0" t="0" r="9525" b="9525"/>
-            <wp:docPr id="18" name="Picture 18"/>
+          <wp:inline distT="0" distB="0" distL="0" distR="0" wp14:anchorId="32E6EC2A" wp14:editId="2CD306B7">
+            <wp:extent cx="1819858" cy="4331677"/>
+            <wp:effectExtent l="0" t="0" r="9525" b="0"/>
+            <wp:docPr id="5" name="Picture 5"/>
             <wp:cNvGraphicFramePr>
               <a:graphicFrameLocks xmlns:a="http://schemas.openxmlformats.org/drawingml/2006/main" noChangeAspect="1"/>
             </wp:cNvGraphicFramePr>
@@ -1497,6 +2021,628 @@
                   <pic:spPr>
                     <a:xfrm>
                       <a:off x="0" y="0"/>
+                      <a:ext cx="1833012" cy="4362987"/>
+                    </a:xfrm>
+                    <a:prstGeom prst="rect">
+                      <a:avLst/>
+                    </a:prstGeom>
+                  </pic:spPr>
+                </pic:pic>
+              </a:graphicData>
+            </a:graphic>
+          </wp:inline>
+        </w:drawing>
+      </w:r>
+    </w:p>
+    <w:p>
+      <w:pPr>
+        <w:rPr>
+          <w:noProof/>
+          <w:lang w:val="en-US"/>
+        </w:rPr>
+      </w:pPr>
+    </w:p>
+    <w:p>
+      <w:r>
+        <w:t>/generic/</w:t>
+      </w:r>
+      <w:proofErr w:type="spellStart"/>
+      <w:r>
+        <w:t>src</w:t>
+      </w:r>
+      <w:proofErr w:type="spellEnd"/>
+      <w:r>
+        <w:t>/</w:t>
+      </w:r>
+      <w:proofErr w:type="spellStart"/>
+      <w:r>
+        <w:t>halMemory.c</w:t>
+      </w:r>
+      <w:proofErr w:type="spellEnd"/>
+    </w:p>
+    <w:p>
+      <w:r>
+        <w:rPr>
+          <w:noProof/>
+          <w:lang w:val="en-US"/>
+        </w:rPr>
+        <w:drawing>
+          <wp:inline distT="0" distB="0" distL="0" distR="0" wp14:anchorId="4E83EB47" wp14:editId="4C8AB8D4">
+            <wp:extent cx="1586737" cy="1846385"/>
+            <wp:effectExtent l="0" t="0" r="0" b="1905"/>
+            <wp:docPr id="1" name="Picture 1"/>
+            <wp:cNvGraphicFramePr>
+              <a:graphicFrameLocks xmlns:a="http://schemas.openxmlformats.org/drawingml/2006/main" noChangeAspect="1"/>
+            </wp:cNvGraphicFramePr>
+            <a:graphic xmlns:a="http://schemas.openxmlformats.org/drawingml/2006/main">
+              <a:graphicData uri="http://schemas.openxmlformats.org/drawingml/2006/picture">
+                <pic:pic xmlns:pic="http://schemas.openxmlformats.org/drawingml/2006/picture">
+                  <pic:nvPicPr>
+                    <pic:cNvPr id="1" name=""/>
+                    <pic:cNvPicPr/>
+                  </pic:nvPicPr>
+                  <pic:blipFill>
+                    <a:blip r:embed="rId23"/>
+                    <a:stretch>
+                      <a:fillRect/>
+                    </a:stretch>
+                  </pic:blipFill>
+                  <pic:spPr>
+                    <a:xfrm>
+                      <a:off x="0" y="0"/>
+                      <a:ext cx="1600215" cy="1862069"/>
+                    </a:xfrm>
+                    <a:prstGeom prst="rect">
+                      <a:avLst/>
+                    </a:prstGeom>
+                  </pic:spPr>
+                </pic:pic>
+              </a:graphicData>
+            </a:graphic>
+          </wp:inline>
+        </w:drawing>
+      </w:r>
+    </w:p>
+    <w:p>
+      <w:r>
+        <w:t>/specific/</w:t>
+      </w:r>
+      <w:proofErr w:type="spellStart"/>
+      <w:r>
+        <w:t>eeprom</w:t>
+      </w:r>
+      <w:proofErr w:type="spellEnd"/>
+      <w:r>
+        <w:t>/stm32/</w:t>
+      </w:r>
+      <w:proofErr w:type="spellStart"/>
+      <w:r>
+        <w:t>src</w:t>
+      </w:r>
+      <w:proofErr w:type="spellEnd"/>
+      <w:r>
+        <w:t>/stm32Eeprom.c</w:t>
+      </w:r>
+    </w:p>
+    <w:p>
+      <w:r>
+        <w:rPr>
+          <w:noProof/>
+          <w:lang w:val="en-US"/>
+        </w:rPr>
+        <w:lastRenderedPageBreak/>
+        <w:drawing>
+          <wp:inline distT="0" distB="0" distL="0" distR="0" wp14:anchorId="4D92E84F" wp14:editId="17E7105E">
+            <wp:extent cx="2535116" cy="2872154"/>
+            <wp:effectExtent l="0" t="0" r="0" b="4445"/>
+            <wp:docPr id="4" name="Picture 4"/>
+            <wp:cNvGraphicFramePr>
+              <a:graphicFrameLocks xmlns:a="http://schemas.openxmlformats.org/drawingml/2006/main" noChangeAspect="1"/>
+            </wp:cNvGraphicFramePr>
+            <a:graphic xmlns:a="http://schemas.openxmlformats.org/drawingml/2006/main">
+              <a:graphicData uri="http://schemas.openxmlformats.org/drawingml/2006/picture">
+                <pic:pic xmlns:pic="http://schemas.openxmlformats.org/drawingml/2006/picture">
+                  <pic:nvPicPr>
+                    <pic:cNvPr id="1" name=""/>
+                    <pic:cNvPicPr/>
+                  </pic:nvPicPr>
+                  <pic:blipFill>
+                    <a:blip r:embed="rId24"/>
+                    <a:stretch>
+                      <a:fillRect/>
+                    </a:stretch>
+                  </pic:blipFill>
+                  <pic:spPr>
+                    <a:xfrm>
+                      <a:off x="0" y="0"/>
+                      <a:ext cx="2544007" cy="2882227"/>
+                    </a:xfrm>
+                    <a:prstGeom prst="rect">
+                      <a:avLst/>
+                    </a:prstGeom>
+                  </pic:spPr>
+                </pic:pic>
+              </a:graphicData>
+            </a:graphic>
+          </wp:inline>
+        </w:drawing>
+      </w:r>
+    </w:p>
+    <w:p>
+      <w:pPr>
+        <w:jc w:val="center"/>
+      </w:pPr>
+    </w:p>
+    <w:p>
+      <w:r>
+        <w:t>/specific/</w:t>
+      </w:r>
+      <w:proofErr w:type="spellStart"/>
+      <w:r>
+        <w:t>spiFlash</w:t>
+      </w:r>
+      <w:proofErr w:type="spellEnd"/>
+      <w:r>
+        <w:t>/</w:t>
+      </w:r>
+      <w:proofErr w:type="spellStart"/>
+      <w:r>
+        <w:t>src</w:t>
+      </w:r>
+      <w:proofErr w:type="spellEnd"/>
+      <w:r>
+        <w:t>/</w:t>
+      </w:r>
+      <w:proofErr w:type="spellStart"/>
+      <w:r>
+        <w:t>halMemSpiFlash.c</w:t>
+      </w:r>
+      <w:proofErr w:type="spellEnd"/>
+    </w:p>
+    <w:p>
+      <w:r>
+        <w:rPr>
+          <w:noProof/>
+          <w:lang w:val="en-US"/>
+        </w:rPr>
+        <w:drawing>
+          <wp:inline distT="0" distB="0" distL="0" distR="0" wp14:anchorId="3C735FE8" wp14:editId="11D53093">
+            <wp:extent cx="3414884" cy="3890730"/>
+            <wp:effectExtent l="0" t="0" r="0" b="0"/>
+            <wp:docPr id="2" name="Picture 2"/>
+            <wp:cNvGraphicFramePr>
+              <a:graphicFrameLocks xmlns:a="http://schemas.openxmlformats.org/drawingml/2006/main" noChangeAspect="1"/>
+            </wp:cNvGraphicFramePr>
+            <a:graphic xmlns:a="http://schemas.openxmlformats.org/drawingml/2006/main">
+              <a:graphicData uri="http://schemas.openxmlformats.org/drawingml/2006/picture">
+                <pic:pic xmlns:pic="http://schemas.openxmlformats.org/drawingml/2006/picture">
+                  <pic:nvPicPr>
+                    <pic:cNvPr id="1" name=""/>
+                    <pic:cNvPicPr/>
+                  </pic:nvPicPr>
+                  <pic:blipFill>
+                    <a:blip r:embed="rId25"/>
+                    <a:stretch>
+                      <a:fillRect/>
+                    </a:stretch>
+                  </pic:blipFill>
+                  <pic:spPr>
+                    <a:xfrm>
+                      <a:off x="0" y="0"/>
+                      <a:ext cx="3425874" cy="3903251"/>
+                    </a:xfrm>
+                    <a:prstGeom prst="rect">
+                      <a:avLst/>
+                    </a:prstGeom>
+                  </pic:spPr>
+                </pic:pic>
+              </a:graphicData>
+            </a:graphic>
+          </wp:inline>
+        </w:drawing>
+      </w:r>
+    </w:p>
+    <w:p/>
+    <w:p>
+      <w:pPr>
+        <w:tabs>
+          <w:tab w:val="clear" w:pos="170"/>
+        </w:tabs>
+        <w:spacing w:line="259" w:lineRule="auto"/>
+      </w:pPr>
+      <w:r>
+        <w:br w:type="page"/>
+      </w:r>
+    </w:p>
+    <w:p/>
+    <w:p>
+      <w:pPr>
+        <w:pStyle w:val="ListParagraph"/>
+        <w:numPr>
+          <w:ilvl w:val="0"/>
+          <w:numId w:val="8"/>
+        </w:numPr>
+        <w:spacing w:before="240" w:after="120" w:line="360" w:lineRule="auto"/>
+        <w:outlineLvl w:val="0"/>
+        <w:rPr>
+          <w:b/>
+        </w:rPr>
+      </w:pPr>
+      <w:proofErr w:type="spellStart"/>
+      <w:r>
+        <w:rPr>
+          <w:rFonts w:hint="eastAsia"/>
+          <w:b/>
+        </w:rPr>
+        <w:t>mbs</w:t>
+      </w:r>
+      <w:r>
+        <w:rPr>
+          <w:b/>
+        </w:rPr>
+        <w:t>Sdk</w:t>
+      </w:r>
+      <w:proofErr w:type="spellEnd"/>
+      <w:r>
+        <w:rPr>
+          <w:b/>
+        </w:rPr>
+        <w:t>/</w:t>
+      </w:r>
+      <w:proofErr w:type="spellStart"/>
+      <w:r>
+        <w:rPr>
+          <w:b/>
+        </w:rPr>
+        <w:t>componets</w:t>
+      </w:r>
+      <w:proofErr w:type="spellEnd"/>
+      <w:r>
+        <w:rPr>
+          <w:b/>
+        </w:rPr>
+        <w:t>/</w:t>
+      </w:r>
+      <w:proofErr w:type="spellStart"/>
+      <w:r>
+        <w:rPr>
+          <w:b/>
+        </w:rPr>
+        <w:t>H</w:t>
+      </w:r>
+      <w:r>
+        <w:rPr>
+          <w:rFonts w:hint="eastAsia"/>
+          <w:b/>
+        </w:rPr>
+        <w:t>al</w:t>
+      </w:r>
+      <w:r>
+        <w:rPr>
+          <w:b/>
+        </w:rPr>
+        <w:t>Mcu</w:t>
+      </w:r>
+      <w:proofErr w:type="spellEnd"/>
+      <w:r>
+        <w:rPr>
+          <w:b/>
+        </w:rPr>
+        <w:t xml:space="preserve"> </w:t>
+      </w:r>
+      <w:r>
+        <w:rPr>
+          <w:b/>
+        </w:rPr>
+        <w:t>:</w:t>
+      </w:r>
+    </w:p>
+    <w:p>
+      <w:r>
+        <w:tab/>
+        <w:t xml:space="preserve">   </w:t>
+      </w:r>
+      <w:r>
+        <w:rPr>
+          <w:noProof/>
+          <w:lang w:val="en-US"/>
+        </w:rPr>
+        <w:drawing>
+          <wp:inline distT="0" distB="0" distL="0" distR="0" wp14:anchorId="2E7D357F" wp14:editId="147A1F02">
+            <wp:extent cx="2781300" cy="1409700"/>
+            <wp:effectExtent l="0" t="0" r="0" b="0"/>
+            <wp:docPr id="8" name="Picture 8"/>
+            <wp:cNvGraphicFramePr>
+              <a:graphicFrameLocks xmlns:a="http://schemas.openxmlformats.org/drawingml/2006/main" noChangeAspect="1"/>
+            </wp:cNvGraphicFramePr>
+            <a:graphic xmlns:a="http://schemas.openxmlformats.org/drawingml/2006/main">
+              <a:graphicData uri="http://schemas.openxmlformats.org/drawingml/2006/picture">
+                <pic:pic xmlns:pic="http://schemas.openxmlformats.org/drawingml/2006/picture">
+                  <pic:nvPicPr>
+                    <pic:cNvPr id="1" name=""/>
+                    <pic:cNvPicPr/>
+                  </pic:nvPicPr>
+                  <pic:blipFill>
+                    <a:blip r:embed="rId26"/>
+                    <a:stretch>
+                      <a:fillRect/>
+                    </a:stretch>
+                  </pic:blipFill>
+                  <pic:spPr>
+                    <a:xfrm>
+                      <a:off x="0" y="0"/>
+                      <a:ext cx="2781300" cy="1409700"/>
+                    </a:xfrm>
+                    <a:prstGeom prst="rect">
+                      <a:avLst/>
+                    </a:prstGeom>
+                  </pic:spPr>
+                </pic:pic>
+              </a:graphicData>
+            </a:graphic>
+          </wp:inline>
+        </w:drawing>
+      </w:r>
+    </w:p>
+    <w:p/>
+    <w:p/>
+    <w:p>
+      <w:pPr>
+        <w:pStyle w:val="ListParagraph"/>
+        <w:numPr>
+          <w:ilvl w:val="0"/>
+          <w:numId w:val="11"/>
+        </w:numPr>
+        <w:spacing w:before="240" w:after="120" w:line="240" w:lineRule="auto"/>
+        <w:outlineLvl w:val="1"/>
+        <w:rPr>
+          <w:b/>
+        </w:rPr>
+      </w:pPr>
+      <w:r>
+        <w:rPr>
+          <w:b/>
+        </w:rPr>
+        <w:t>/</w:t>
+      </w:r>
+      <w:proofErr w:type="spellStart"/>
+      <w:r>
+        <w:rPr>
+          <w:b/>
+        </w:rPr>
+        <w:t>spi</w:t>
+      </w:r>
+      <w:proofErr w:type="spellEnd"/>
+      <w:r>
+        <w:rPr>
+          <w:b/>
+        </w:rPr>
+        <w:t>/</w:t>
+      </w:r>
+    </w:p>
+    <w:p>
+      <w:r>
+        <w:rPr>
+          <w:noProof/>
+          <w:lang w:val="en-US"/>
+        </w:rPr>
+        <w:drawing>
+          <wp:inline distT="0" distB="0" distL="0" distR="0" wp14:anchorId="1800D9D0" wp14:editId="0A59E921">
+            <wp:extent cx="2695575" cy="2838450"/>
+            <wp:effectExtent l="0" t="0" r="9525" b="0"/>
+            <wp:docPr id="19" name="Picture 19"/>
+            <wp:cNvGraphicFramePr>
+              <a:graphicFrameLocks xmlns:a="http://schemas.openxmlformats.org/drawingml/2006/main" noChangeAspect="1"/>
+            </wp:cNvGraphicFramePr>
+            <a:graphic xmlns:a="http://schemas.openxmlformats.org/drawingml/2006/main">
+              <a:graphicData uri="http://schemas.openxmlformats.org/drawingml/2006/picture">
+                <pic:pic xmlns:pic="http://schemas.openxmlformats.org/drawingml/2006/picture">
+                  <pic:nvPicPr>
+                    <pic:cNvPr id="1" name=""/>
+                    <pic:cNvPicPr/>
+                  </pic:nvPicPr>
+                  <pic:blipFill>
+                    <a:blip r:embed="rId27"/>
+                    <a:stretch>
+                      <a:fillRect/>
+                    </a:stretch>
+                  </pic:blipFill>
+                  <pic:spPr>
+                    <a:xfrm>
+                      <a:off x="0" y="0"/>
+                      <a:ext cx="2695575" cy="2838450"/>
+                    </a:xfrm>
+                    <a:prstGeom prst="rect">
+                      <a:avLst/>
+                    </a:prstGeom>
+                  </pic:spPr>
+                </pic:pic>
+              </a:graphicData>
+            </a:graphic>
+          </wp:inline>
+        </w:drawing>
+      </w:r>
+    </w:p>
+    <w:p>
+      <w:pPr>
+        <w:tabs>
+          <w:tab w:val="clear" w:pos="170"/>
+        </w:tabs>
+        <w:spacing w:line="259" w:lineRule="auto"/>
+      </w:pPr>
+      <w:r>
+        <w:br w:type="page"/>
+      </w:r>
+    </w:p>
+    <w:p/>
+    <w:p>
+      <w:pPr>
+        <w:pStyle w:val="ListParagraph"/>
+        <w:numPr>
+          <w:ilvl w:val="0"/>
+          <w:numId w:val="8"/>
+        </w:numPr>
+        <w:spacing w:before="240" w:after="120" w:line="360" w:lineRule="auto"/>
+        <w:outlineLvl w:val="0"/>
+        <w:rPr>
+          <w:b/>
+        </w:rPr>
+      </w:pPr>
+      <w:proofErr w:type="spellStart"/>
+      <w:r>
+        <w:rPr>
+          <w:rFonts w:hint="eastAsia"/>
+          <w:b/>
+        </w:rPr>
+        <w:t>mbs</w:t>
+      </w:r>
+      <w:r>
+        <w:rPr>
+          <w:b/>
+        </w:rPr>
+        <w:t>Sdk</w:t>
+      </w:r>
+      <w:proofErr w:type="spellEnd"/>
+      <w:r>
+        <w:rPr>
+          <w:b/>
+        </w:rPr>
+        <w:t>/</w:t>
+      </w:r>
+      <w:proofErr w:type="spellStart"/>
+      <w:r>
+        <w:rPr>
+          <w:b/>
+        </w:rPr>
+        <w:t>componets</w:t>
+      </w:r>
+      <w:proofErr w:type="spellEnd"/>
+      <w:r>
+        <w:rPr>
+          <w:b/>
+        </w:rPr>
+        <w:t>/</w:t>
+      </w:r>
+      <w:r>
+        <w:rPr>
+          <w:b/>
+        </w:rPr>
+        <w:t>System</w:t>
+      </w:r>
+      <w:r>
+        <w:rPr>
+          <w:b/>
+        </w:rPr>
+        <w:t xml:space="preserve"> :</w:t>
+      </w:r>
+    </w:p>
+    <w:p>
+      <w:r>
+        <w:rPr>
+          <w:noProof/>
+          <w:lang w:val="en-US"/>
+        </w:rPr>
+        <w:drawing>
+          <wp:inline distT="0" distB="0" distL="0" distR="0" wp14:anchorId="4584365C" wp14:editId="5FCB39BB">
+            <wp:extent cx="3181350" cy="1409700"/>
+            <wp:effectExtent l="0" t="0" r="0" b="0"/>
+            <wp:docPr id="9" name="Picture 9"/>
+            <wp:cNvGraphicFramePr>
+              <a:graphicFrameLocks xmlns:a="http://schemas.openxmlformats.org/drawingml/2006/main" noChangeAspect="1"/>
+            </wp:cNvGraphicFramePr>
+            <a:graphic xmlns:a="http://schemas.openxmlformats.org/drawingml/2006/main">
+              <a:graphicData uri="http://schemas.openxmlformats.org/drawingml/2006/picture">
+                <pic:pic xmlns:pic="http://schemas.openxmlformats.org/drawingml/2006/picture">
+                  <pic:nvPicPr>
+                    <pic:cNvPr id="1" name=""/>
+                    <pic:cNvPicPr/>
+                  </pic:nvPicPr>
+                  <pic:blipFill>
+                    <a:blip r:embed="rId28"/>
+                    <a:stretch>
+                      <a:fillRect/>
+                    </a:stretch>
+                  </pic:blipFill>
+                  <pic:spPr>
+                    <a:xfrm>
+                      <a:off x="0" y="0"/>
+                      <a:ext cx="3181350" cy="1409700"/>
+                    </a:xfrm>
+                    <a:prstGeom prst="rect">
+                      <a:avLst/>
+                    </a:prstGeom>
+                  </pic:spPr>
+                </pic:pic>
+              </a:graphicData>
+            </a:graphic>
+          </wp:inline>
+        </w:drawing>
+      </w:r>
+    </w:p>
+    <w:p>
+      <w:pPr>
+        <w:pStyle w:val="ListParagraph"/>
+        <w:numPr>
+          <w:ilvl w:val="0"/>
+          <w:numId w:val="12"/>
+        </w:numPr>
+        <w:spacing w:before="240" w:after="120" w:line="240" w:lineRule="auto"/>
+        <w:outlineLvl w:val="1"/>
+        <w:rPr>
+          <w:b/>
+        </w:rPr>
+      </w:pPr>
+      <w:r>
+        <w:rPr>
+          <w:b/>
+        </w:rPr>
+        <w:t>/</w:t>
+      </w:r>
+      <w:proofErr w:type="spellStart"/>
+      <w:r>
+        <w:rPr>
+          <w:b/>
+        </w:rPr>
+        <w:t>outputSequencer</w:t>
+      </w:r>
+      <w:r>
+        <w:rPr>
+          <w:b/>
+        </w:rPr>
+        <w:t>.h</w:t>
+      </w:r>
+      <w:proofErr w:type="spellEnd"/>
+    </w:p>
+    <w:p>
+      <w:r>
+        <w:rPr>
+          <w:noProof/>
+          <w:lang w:val="en-US"/>
+        </w:rPr>
+        <w:drawing>
+          <wp:inline distT="0" distB="0" distL="0" distR="0" wp14:anchorId="3C130068" wp14:editId="00C2CB97">
+            <wp:extent cx="4029075" cy="1571625"/>
+            <wp:effectExtent l="0" t="0" r="9525" b="9525"/>
+            <wp:docPr id="18" name="Picture 18"/>
+            <wp:cNvGraphicFramePr>
+              <a:graphicFrameLocks xmlns:a="http://schemas.openxmlformats.org/drawingml/2006/main" noChangeAspect="1"/>
+            </wp:cNvGraphicFramePr>
+            <a:graphic xmlns:a="http://schemas.openxmlformats.org/drawingml/2006/main">
+              <a:graphicData uri="http://schemas.openxmlformats.org/drawingml/2006/picture">
+                <pic:pic xmlns:pic="http://schemas.openxmlformats.org/drawingml/2006/picture">
+                  <pic:nvPicPr>
+                    <pic:cNvPr id="1" name=""/>
+                    <pic:cNvPicPr/>
+                  </pic:nvPicPr>
+                  <pic:blipFill>
+                    <a:blip r:embed="rId29"/>
+                    <a:stretch>
+                      <a:fillRect/>
+                    </a:stretch>
+                  </pic:blipFill>
+                  <pic:spPr>
+                    <a:xfrm>
+                      <a:off x="0" y="0"/>
                       <a:ext cx="4029075" cy="1571625"/>
                     </a:xfrm>
                     <a:prstGeom prst="rect">
@@ -1511,12 +2657,12 @@
       </w:r>
     </w:p>
     <w:sectPr>
-      <w:headerReference w:type="even" r:id="rId23"/>
-      <w:headerReference w:type="default" r:id="rId24"/>
-      <w:footerReference w:type="even" r:id="rId25"/>
-      <w:footerReference w:type="default" r:id="rId26"/>
-      <w:headerReference w:type="first" r:id="rId27"/>
-      <w:footerReference w:type="first" r:id="rId28"/>
+      <w:headerReference w:type="even" r:id="rId30"/>
+      <w:headerReference w:type="default" r:id="rId31"/>
+      <w:footerReference w:type="even" r:id="rId32"/>
+      <w:footerReference w:type="default" r:id="rId33"/>
+      <w:headerReference w:type="first" r:id="rId34"/>
+      <w:footerReference w:type="first" r:id="rId35"/>
       <w:pgSz w:w="11906" w:h="16838" w:code="9"/>
       <w:pgMar w:top="1701" w:right="1418" w:bottom="1701" w:left="1418" w:header="567" w:footer="567" w:gutter="0"/>
       <w:cols w:space="708"/>
@@ -4343,7 +5489,7 @@
 </file>
 
 <file path=customXml/itemProps1.xml><?xml version="1.0" encoding="utf-8"?>
-<ds:datastoreItem xmlns:ds="http://schemas.openxmlformats.org/officeDocument/2006/customXml" ds:itemID="{4E19141E-8C5B-4724-8EA2-C61B9D1511F9}">
+<ds:datastoreItem xmlns:ds="http://schemas.openxmlformats.org/officeDocument/2006/customXml" ds:itemID="{8BD6CBAB-D8D9-48C5-9D05-E592BA0D4F27}">
   <ds:schemaRefs>
     <ds:schemaRef ds:uri="http://schemas.openxmlformats.org/officeDocument/2006/bibliography"/>
   </ds:schemaRefs>

</xml_diff>